<commit_message>
Excel Import View and Contorller Created
Excel Import Export Both Working Like Charm
</commit_message>
<xml_diff>
--- a/Projet_details/Notes.docx
+++ b/Projet_details/Notes.docx
@@ -50,72 +50,394 @@
         </w:rPr>
         <w:t>________________</w:t>
       </w:r>
+    </w:p>
+    <w:p>
+      <w:pPr>
+        <w:rPr>
+          <w:b/>
+        </w:rPr>
+      </w:pPr>
+      <w:r>
+        <w:rPr>
+          <w:b/>
+        </w:rPr>
+        <w:t xml:space="preserve">-----refresh with fake data </w:t>
+      </w:r>
+    </w:p>
+    <w:p>
+      <w:r>
+        <w:t>php artisan migrate:refresh –seed</w:t>
+      </w:r>
+    </w:p>
+    <w:p/>
+    <w:p>
+      <w:pPr>
+        <w:rPr>
+          <w:b/>
+        </w:rPr>
+      </w:pPr>
+      <w:r>
+        <w:rPr>
+          <w:b/>
+        </w:rPr>
+        <w:t>-----option to specify a specific seeder class to run individually:</w:t>
+      </w:r>
+    </w:p>
+    <w:p>
+      <w:r>
+        <w:t>php artisan d</w:t>
+      </w:r>
+      <w:r>
+        <w:t>b:seed --class=UsersTableSeeder</w:t>
+      </w:r>
+    </w:p>
+    <w:p/>
+    <w:p>
+      <w:pPr>
+        <w:rPr>
+          <w:b/>
+        </w:rPr>
+      </w:pPr>
+      <w:r>
+        <w:rPr>
+          <w:b/>
+        </w:rPr>
+        <w:t>-----ONE artisan command for, Creating Post model with migration and resource controller</w:t>
+      </w:r>
+    </w:p>
+    <w:p>
+      <w:r>
+        <w:t>php artisan m</w:t>
+      </w:r>
+      <w:r>
+        <w:t>ake:model Post -m -c --resource</w:t>
+      </w:r>
+    </w:p>
+    <w:p/>
+    <w:p>
+      <w:pPr>
+        <w:rPr>
+          <w:b/>
+        </w:rPr>
+      </w:pPr>
+      <w:r>
+        <w:rPr>
+          <w:b/>
+        </w:rPr>
+        <w:t xml:space="preserve">----- How to create Cutome user defined snippets in vs Code </w:t>
+      </w:r>
+    </w:p>
+    <w:p>
+      <w:pPr>
+        <w:pStyle w:val="NormalWeb"/>
+        <w:shd w:val="clear" w:color="auto" w:fill="FFFFFF"/>
+        <w:spacing w:before="0" w:beforeAutospacing="0" w:after="555" w:afterAutospacing="0"/>
+        <w:rPr>
+          <w:rFonts w:ascii="Helvetica" w:hAnsi="Helvetica"/>
+          <w:color w:val="4A4A4A"/>
+          <w:szCs w:val="30"/>
+        </w:rPr>
+      </w:pPr>
+      <w:r>
+        <w:rPr>
+          <w:rFonts w:ascii="Helvetica" w:hAnsi="Helvetica"/>
+          <w:color w:val="4A4A4A"/>
+          <w:szCs w:val="30"/>
+        </w:rPr>
+        <w:t>go to your menu and click Code -&gt; Preferences -&gt; User Snippets.</w:t>
+      </w:r>
+    </w:p>
+    <w:p>
+      <w:pPr>
+        <w:shd w:val="clear" w:color="auto" w:fill="313131"/>
+        <w:tabs>
+          <w:tab w:val="left" w:pos="916"/>
+          <w:tab w:val="left" w:pos="1832"/>
+          <w:tab w:val="left" w:pos="2748"/>
+          <w:tab w:val="left" w:pos="3664"/>
+          <w:tab w:val="left" w:pos="4580"/>
+          <w:tab w:val="left" w:pos="5496"/>
+          <w:tab w:val="left" w:pos="6412"/>
+          <w:tab w:val="left" w:pos="7328"/>
+          <w:tab w:val="left" w:pos="8244"/>
+          <w:tab w:val="left" w:pos="9160"/>
+          <w:tab w:val="left" w:pos="10076"/>
+          <w:tab w:val="left" w:pos="10992"/>
+          <w:tab w:val="left" w:pos="11908"/>
+          <w:tab w:val="left" w:pos="12824"/>
+          <w:tab w:val="left" w:pos="13740"/>
+          <w:tab w:val="left" w:pos="14656"/>
+        </w:tabs>
+        <w:spacing w:after="0" w:line="240" w:lineRule="auto"/>
+        <w:rPr>
+          <w:rFonts w:ascii="Courier New" w:eastAsia="Times New Roman" w:hAnsi="Courier New" w:cs="Courier New"/>
+          <w:color w:val="CCCCCC"/>
+          <w:sz w:val="24"/>
+          <w:szCs w:val="24"/>
+        </w:rPr>
+      </w:pPr>
+      <w:r>
+        <w:rPr>
+          <w:rFonts w:ascii="Courier New" w:eastAsia="Times New Roman" w:hAnsi="Courier New" w:cs="Courier New"/>
+          <w:color w:val="CCCCCC"/>
+          <w:sz w:val="24"/>
+          <w:szCs w:val="24"/>
+        </w:rPr>
+        <w:t>"</w:t>
+      </w:r>
+      <w:r>
+        <w:rPr>
+          <w:rFonts w:ascii="Courier New" w:eastAsia="Times New Roman" w:hAnsi="Courier New" w:cs="Courier New"/>
+          <w:color w:val="CCCCCC"/>
+          <w:sz w:val="24"/>
+          <w:szCs w:val="24"/>
+        </w:rPr>
+        <w:t>Any Text</w:t>
+      </w:r>
+      <w:r>
+        <w:rPr>
+          <w:rFonts w:ascii="Courier New" w:eastAsia="Times New Roman" w:hAnsi="Courier New" w:cs="Courier New"/>
+          <w:color w:val="CCCCCC"/>
+          <w:sz w:val="24"/>
+          <w:szCs w:val="24"/>
+        </w:rPr>
+        <w:t>": {</w:t>
+      </w:r>
+    </w:p>
+    <w:p>
+      <w:pPr>
+        <w:shd w:val="clear" w:color="auto" w:fill="313131"/>
+        <w:tabs>
+          <w:tab w:val="left" w:pos="916"/>
+          <w:tab w:val="left" w:pos="1832"/>
+          <w:tab w:val="left" w:pos="2748"/>
+          <w:tab w:val="left" w:pos="3664"/>
+          <w:tab w:val="left" w:pos="4580"/>
+          <w:tab w:val="left" w:pos="5496"/>
+          <w:tab w:val="left" w:pos="6412"/>
+          <w:tab w:val="left" w:pos="7328"/>
+          <w:tab w:val="left" w:pos="8244"/>
+          <w:tab w:val="left" w:pos="9160"/>
+          <w:tab w:val="left" w:pos="10076"/>
+          <w:tab w:val="left" w:pos="10992"/>
+          <w:tab w:val="left" w:pos="11908"/>
+          <w:tab w:val="left" w:pos="12824"/>
+          <w:tab w:val="left" w:pos="13740"/>
+          <w:tab w:val="left" w:pos="14656"/>
+        </w:tabs>
+        <w:spacing w:after="0" w:line="240" w:lineRule="auto"/>
+        <w:rPr>
+          <w:rFonts w:ascii="Courier New" w:eastAsia="Times New Roman" w:hAnsi="Courier New" w:cs="Courier New"/>
+          <w:color w:val="CCCCCC"/>
+          <w:sz w:val="24"/>
+          <w:szCs w:val="24"/>
+        </w:rPr>
+      </w:pPr>
+      <w:r>
+        <w:rPr>
+          <w:rFonts w:ascii="Courier New" w:eastAsia="Times New Roman" w:hAnsi="Courier New" w:cs="Courier New"/>
+          <w:color w:val="CCCCCC"/>
+          <w:sz w:val="24"/>
+          <w:szCs w:val="24"/>
+        </w:rPr>
+        <w:t xml:space="preserve">    "prefix": "</w:t>
+      </w:r>
+      <w:r>
+        <w:rPr>
+          <w:rFonts w:ascii="Courier New" w:eastAsia="Times New Roman" w:hAnsi="Courier New" w:cs="Courier New"/>
+          <w:color w:val="CCCCCC"/>
+          <w:sz w:val="24"/>
+          <w:szCs w:val="24"/>
+        </w:rPr>
+        <w:t>pre</w:t>
+      </w:r>
+      <w:r>
+        <w:rPr>
+          <w:rFonts w:ascii="Courier New" w:eastAsia="Times New Roman" w:hAnsi="Courier New" w:cs="Courier New"/>
+          <w:color w:val="CCCCCC"/>
+          <w:sz w:val="24"/>
+          <w:szCs w:val="24"/>
+        </w:rPr>
+        <w:t>",</w:t>
+      </w:r>
+    </w:p>
+    <w:p>
+      <w:pPr>
+        <w:shd w:val="clear" w:color="auto" w:fill="313131"/>
+        <w:tabs>
+          <w:tab w:val="left" w:pos="916"/>
+          <w:tab w:val="left" w:pos="1832"/>
+          <w:tab w:val="left" w:pos="2748"/>
+          <w:tab w:val="left" w:pos="3664"/>
+          <w:tab w:val="left" w:pos="4580"/>
+          <w:tab w:val="left" w:pos="5496"/>
+          <w:tab w:val="left" w:pos="6412"/>
+          <w:tab w:val="left" w:pos="7328"/>
+          <w:tab w:val="left" w:pos="8244"/>
+          <w:tab w:val="left" w:pos="9160"/>
+          <w:tab w:val="left" w:pos="10076"/>
+          <w:tab w:val="left" w:pos="10992"/>
+          <w:tab w:val="left" w:pos="11908"/>
+          <w:tab w:val="left" w:pos="12824"/>
+          <w:tab w:val="left" w:pos="13740"/>
+          <w:tab w:val="left" w:pos="14656"/>
+        </w:tabs>
+        <w:spacing w:after="0" w:line="240" w:lineRule="auto"/>
+        <w:rPr>
+          <w:rFonts w:ascii="Courier New" w:eastAsia="Times New Roman" w:hAnsi="Courier New" w:cs="Courier New"/>
+          <w:color w:val="CCCCCC"/>
+          <w:sz w:val="24"/>
+          <w:szCs w:val="24"/>
+        </w:rPr>
+      </w:pPr>
+      <w:r>
+        <w:rPr>
+          <w:rFonts w:ascii="Courier New" w:eastAsia="Times New Roman" w:hAnsi="Courier New" w:cs="Courier New"/>
+          <w:color w:val="CCCCCC"/>
+          <w:sz w:val="24"/>
+          <w:szCs w:val="24"/>
+        </w:rPr>
+        <w:t xml:space="preserve">    "body": "console.log('$1');",</w:t>
+      </w:r>
+    </w:p>
+    <w:p>
+      <w:pPr>
+        <w:shd w:val="clear" w:color="auto" w:fill="313131"/>
+        <w:tabs>
+          <w:tab w:val="left" w:pos="916"/>
+          <w:tab w:val="left" w:pos="1832"/>
+          <w:tab w:val="left" w:pos="2748"/>
+          <w:tab w:val="left" w:pos="3664"/>
+          <w:tab w:val="left" w:pos="4580"/>
+          <w:tab w:val="left" w:pos="5496"/>
+          <w:tab w:val="left" w:pos="6412"/>
+          <w:tab w:val="left" w:pos="7328"/>
+          <w:tab w:val="left" w:pos="8244"/>
+          <w:tab w:val="left" w:pos="9160"/>
+          <w:tab w:val="left" w:pos="10076"/>
+          <w:tab w:val="left" w:pos="10992"/>
+          <w:tab w:val="left" w:pos="11908"/>
+          <w:tab w:val="left" w:pos="12824"/>
+          <w:tab w:val="left" w:pos="13740"/>
+          <w:tab w:val="left" w:pos="14656"/>
+        </w:tabs>
+        <w:spacing w:after="0" w:line="240" w:lineRule="auto"/>
+        <w:rPr>
+          <w:rFonts w:ascii="Courier New" w:eastAsia="Times New Roman" w:hAnsi="Courier New" w:cs="Courier New"/>
+          <w:color w:val="CCCCCC"/>
+          <w:sz w:val="24"/>
+          <w:szCs w:val="24"/>
+        </w:rPr>
+      </w:pPr>
+      <w:r>
+        <w:rPr>
+          <w:rFonts w:ascii="Courier New" w:eastAsia="Times New Roman" w:hAnsi="Courier New" w:cs="Courier New"/>
+          <w:color w:val="CCCCCC"/>
+          <w:sz w:val="24"/>
+          <w:szCs w:val="24"/>
+        </w:rPr>
+        <w:t xml:space="preserve">    "description": "</w:t>
+      </w:r>
+      <w:r>
+        <w:rPr>
+          <w:rFonts w:ascii="Courier New" w:eastAsia="Times New Roman" w:hAnsi="Courier New" w:cs="Courier New"/>
+          <w:color w:val="CCCCCC"/>
+          <w:sz w:val="24"/>
+          <w:szCs w:val="24"/>
+        </w:rPr>
+        <w:t xml:space="preserve"> Simple Description to preview run time </w:t>
+      </w:r>
+      <w:r>
+        <w:rPr>
+          <w:rFonts w:ascii="Courier New" w:eastAsia="Times New Roman" w:hAnsi="Courier New" w:cs="Courier New"/>
+          <w:color w:val="CCCCCC"/>
+          <w:sz w:val="24"/>
+          <w:szCs w:val="24"/>
+        </w:rPr>
+        <w:t>"</w:t>
+      </w:r>
+    </w:p>
+    <w:p>
+      <w:pPr>
+        <w:shd w:val="clear" w:color="auto" w:fill="313131"/>
+        <w:tabs>
+          <w:tab w:val="left" w:pos="916"/>
+          <w:tab w:val="left" w:pos="1832"/>
+          <w:tab w:val="left" w:pos="2748"/>
+          <w:tab w:val="left" w:pos="3664"/>
+          <w:tab w:val="left" w:pos="4580"/>
+          <w:tab w:val="left" w:pos="5496"/>
+          <w:tab w:val="left" w:pos="6412"/>
+          <w:tab w:val="left" w:pos="7328"/>
+          <w:tab w:val="left" w:pos="8244"/>
+          <w:tab w:val="left" w:pos="9160"/>
+          <w:tab w:val="left" w:pos="10076"/>
+          <w:tab w:val="left" w:pos="10992"/>
+          <w:tab w:val="left" w:pos="11908"/>
+          <w:tab w:val="left" w:pos="12824"/>
+          <w:tab w:val="left" w:pos="13740"/>
+          <w:tab w:val="left" w:pos="14656"/>
+        </w:tabs>
+        <w:spacing w:after="0" w:line="240" w:lineRule="auto"/>
+        <w:rPr>
+          <w:rFonts w:ascii="Courier New" w:eastAsia="Times New Roman" w:hAnsi="Courier New" w:cs="Courier New"/>
+          <w:color w:val="CCCCCC"/>
+          <w:sz w:val="24"/>
+          <w:szCs w:val="24"/>
+        </w:rPr>
+      </w:pPr>
+      <w:r>
+        <w:rPr>
+          <w:rFonts w:ascii="Courier New" w:eastAsia="Times New Roman" w:hAnsi="Courier New" w:cs="Courier New"/>
+          <w:color w:val="CCCCCC"/>
+          <w:sz w:val="24"/>
+          <w:szCs w:val="24"/>
+        </w:rPr>
+        <w:t>}</w:t>
+      </w:r>
+    </w:p>
+    <w:p/>
+    <w:p>
+      <w:r>
+        <w:t xml:space="preserve">Src: </w:t>
+      </w:r>
+      <w:hyperlink r:id="rId5" w:history="1">
+        <w:r>
+          <w:rPr>
+            <w:rStyle w:val="Hyperlink"/>
+          </w:rPr>
+          <w:t>https://scotch.io/bar-talk/write-less-code-by-creating-snippets-in-visual-studio-code</w:t>
+        </w:r>
+      </w:hyperlink>
+    </w:p>
+    <w:p/>
+    <w:p>
+      <w:pPr>
+        <w:rPr>
+          <w:b/>
+        </w:rPr>
+      </w:pPr>
+      <w:r>
+        <w:rPr>
+          <w:b/>
+        </w:rPr>
+        <w:t>-----</w:t>
+      </w:r>
+      <w:r>
+        <w:rPr>
+          <w:b/>
+        </w:rPr>
+        <w:t xml:space="preserve">hello There here Put your Question </w:t>
+      </w:r>
       <w:bookmarkStart w:id="0" w:name="_GoBack"/>
       <w:bookmarkEnd w:id="0"/>
-    </w:p>
-    <w:p>
-      <w:pPr>
+      <w:r>
         <w:rPr>
           <w:b/>
         </w:rPr>
-      </w:pPr>
-      <w:r>
-        <w:rPr>
-          <w:b/>
-        </w:rPr>
-        <w:t xml:space="preserve">-----refresh with fake data </w:t>
-      </w:r>
-    </w:p>
-    <w:p>
-      <w:r>
-        <w:t>php artisan migrate:refresh –seed</w:t>
-      </w:r>
-    </w:p>
-    <w:p/>
-    <w:p>
-      <w:pPr>
-        <w:rPr>
-          <w:b/>
-        </w:rPr>
-      </w:pPr>
-      <w:r>
-        <w:rPr>
-          <w:b/>
-        </w:rPr>
-        <w:t>-----option to specify a specific seeder class to run individually:</w:t>
-      </w:r>
-    </w:p>
-    <w:p>
-      <w:r>
-        <w:t>php artisan d</w:t>
-      </w:r>
-      <w:r>
-        <w:t>b:seed --class=UsersTableSeeder</w:t>
-      </w:r>
-    </w:p>
-    <w:p/>
-    <w:p>
-      <w:pPr>
-        <w:rPr>
-          <w:b/>
-        </w:rPr>
-      </w:pPr>
-      <w:r>
-        <w:rPr>
-          <w:b/>
-        </w:rPr>
-        <w:t>-----ONE artisan command for, Creating Post model with migration and resource controller</w:t>
-      </w:r>
-    </w:p>
-    <w:p>
-      <w:r>
-        <w:t>php artisan m</w:t>
-      </w:r>
-      <w:r>
-        <w:t>ake:model Post -m -c --resource</w:t>
-      </w:r>
-    </w:p>
-    <w:p/>
+        <w:t xml:space="preserve"> </w:t>
+      </w:r>
+    </w:p>
     <w:p/>
     <w:sectPr>
       <w:pgSz w:w="12240" w:h="15840"/>
@@ -325,6 +647,82 @@
       <w:u w:val="single"/>
     </w:rPr>
   </w:style>
+  <w:style w:type="paragraph" w:styleId="HTMLPreformatted">
+    <w:name w:val="HTML Preformatted"/>
+    <w:basedOn w:val="Normal"/>
+    <w:link w:val="HTMLPreformattedChar"/>
+    <w:uiPriority w:val="99"/>
+    <w:semiHidden/>
+    <w:unhideWhenUsed/>
+    <w:rsid w:val="00223E2A"/>
+    <w:pPr>
+      <w:tabs>
+        <w:tab w:val="left" w:pos="916"/>
+        <w:tab w:val="left" w:pos="1832"/>
+        <w:tab w:val="left" w:pos="2748"/>
+        <w:tab w:val="left" w:pos="3664"/>
+        <w:tab w:val="left" w:pos="4580"/>
+        <w:tab w:val="left" w:pos="5496"/>
+        <w:tab w:val="left" w:pos="6412"/>
+        <w:tab w:val="left" w:pos="7328"/>
+        <w:tab w:val="left" w:pos="8244"/>
+        <w:tab w:val="left" w:pos="9160"/>
+        <w:tab w:val="left" w:pos="10076"/>
+        <w:tab w:val="left" w:pos="10992"/>
+        <w:tab w:val="left" w:pos="11908"/>
+        <w:tab w:val="left" w:pos="12824"/>
+        <w:tab w:val="left" w:pos="13740"/>
+        <w:tab w:val="left" w:pos="14656"/>
+      </w:tabs>
+      <w:spacing w:after="0" w:line="240" w:lineRule="auto"/>
+    </w:pPr>
+    <w:rPr>
+      <w:rFonts w:ascii="Courier New" w:eastAsia="Times New Roman" w:hAnsi="Courier New" w:cs="Courier New"/>
+      <w:sz w:val="20"/>
+      <w:szCs w:val="20"/>
+    </w:rPr>
+  </w:style>
+  <w:style w:type="character" w:customStyle="1" w:styleId="HTMLPreformattedChar">
+    <w:name w:val="HTML Preformatted Char"/>
+    <w:basedOn w:val="DefaultParagraphFont"/>
+    <w:link w:val="HTMLPreformatted"/>
+    <w:uiPriority w:val="99"/>
+    <w:semiHidden/>
+    <w:rsid w:val="00223E2A"/>
+    <w:rPr>
+      <w:rFonts w:ascii="Courier New" w:eastAsia="Times New Roman" w:hAnsi="Courier New" w:cs="Courier New"/>
+      <w:sz w:val="20"/>
+      <w:szCs w:val="20"/>
+    </w:rPr>
+  </w:style>
+  <w:style w:type="character" w:styleId="HTMLCode">
+    <w:name w:val="HTML Code"/>
+    <w:basedOn w:val="DefaultParagraphFont"/>
+    <w:uiPriority w:val="99"/>
+    <w:semiHidden/>
+    <w:unhideWhenUsed/>
+    <w:rsid w:val="00223E2A"/>
+    <w:rPr>
+      <w:rFonts w:ascii="Courier New" w:eastAsia="Times New Roman" w:hAnsi="Courier New" w:cs="Courier New"/>
+      <w:sz w:val="20"/>
+      <w:szCs w:val="20"/>
+    </w:rPr>
+  </w:style>
+  <w:style w:type="paragraph" w:styleId="NormalWeb">
+    <w:name w:val="Normal (Web)"/>
+    <w:basedOn w:val="Normal"/>
+    <w:uiPriority w:val="99"/>
+    <w:unhideWhenUsed/>
+    <w:rsid w:val="00223E2A"/>
+    <w:pPr>
+      <w:spacing w:before="100" w:beforeAutospacing="1" w:after="100" w:afterAutospacing="1" w:line="240" w:lineRule="auto"/>
+    </w:pPr>
+    <w:rPr>
+      <w:rFonts w:ascii="Times New Roman" w:eastAsia="Times New Roman" w:hAnsi="Times New Roman" w:cs="Times New Roman"/>
+      <w:sz w:val="24"/>
+      <w:szCs w:val="24"/>
+    </w:rPr>
+  </w:style>
 </w:styles>
 </file>
 
@@ -524,6 +922,82 @@
     <w:rPr>
       <w:color w:val="0000FF" w:themeColor="hyperlink"/>
       <w:u w:val="single"/>
+    </w:rPr>
+  </w:style>
+  <w:style w:type="paragraph" w:styleId="HTMLPreformatted">
+    <w:name w:val="HTML Preformatted"/>
+    <w:basedOn w:val="Normal"/>
+    <w:link w:val="HTMLPreformattedChar"/>
+    <w:uiPriority w:val="99"/>
+    <w:semiHidden/>
+    <w:unhideWhenUsed/>
+    <w:rsid w:val="00223E2A"/>
+    <w:pPr>
+      <w:tabs>
+        <w:tab w:val="left" w:pos="916"/>
+        <w:tab w:val="left" w:pos="1832"/>
+        <w:tab w:val="left" w:pos="2748"/>
+        <w:tab w:val="left" w:pos="3664"/>
+        <w:tab w:val="left" w:pos="4580"/>
+        <w:tab w:val="left" w:pos="5496"/>
+        <w:tab w:val="left" w:pos="6412"/>
+        <w:tab w:val="left" w:pos="7328"/>
+        <w:tab w:val="left" w:pos="8244"/>
+        <w:tab w:val="left" w:pos="9160"/>
+        <w:tab w:val="left" w:pos="10076"/>
+        <w:tab w:val="left" w:pos="10992"/>
+        <w:tab w:val="left" w:pos="11908"/>
+        <w:tab w:val="left" w:pos="12824"/>
+        <w:tab w:val="left" w:pos="13740"/>
+        <w:tab w:val="left" w:pos="14656"/>
+      </w:tabs>
+      <w:spacing w:after="0" w:line="240" w:lineRule="auto"/>
+    </w:pPr>
+    <w:rPr>
+      <w:rFonts w:ascii="Courier New" w:eastAsia="Times New Roman" w:hAnsi="Courier New" w:cs="Courier New"/>
+      <w:sz w:val="20"/>
+      <w:szCs w:val="20"/>
+    </w:rPr>
+  </w:style>
+  <w:style w:type="character" w:customStyle="1" w:styleId="HTMLPreformattedChar">
+    <w:name w:val="HTML Preformatted Char"/>
+    <w:basedOn w:val="DefaultParagraphFont"/>
+    <w:link w:val="HTMLPreformatted"/>
+    <w:uiPriority w:val="99"/>
+    <w:semiHidden/>
+    <w:rsid w:val="00223E2A"/>
+    <w:rPr>
+      <w:rFonts w:ascii="Courier New" w:eastAsia="Times New Roman" w:hAnsi="Courier New" w:cs="Courier New"/>
+      <w:sz w:val="20"/>
+      <w:szCs w:val="20"/>
+    </w:rPr>
+  </w:style>
+  <w:style w:type="character" w:styleId="HTMLCode">
+    <w:name w:val="HTML Code"/>
+    <w:basedOn w:val="DefaultParagraphFont"/>
+    <w:uiPriority w:val="99"/>
+    <w:semiHidden/>
+    <w:unhideWhenUsed/>
+    <w:rsid w:val="00223E2A"/>
+    <w:rPr>
+      <w:rFonts w:ascii="Courier New" w:eastAsia="Times New Roman" w:hAnsi="Courier New" w:cs="Courier New"/>
+      <w:sz w:val="20"/>
+      <w:szCs w:val="20"/>
+    </w:rPr>
+  </w:style>
+  <w:style w:type="paragraph" w:styleId="NormalWeb">
+    <w:name w:val="Normal (Web)"/>
+    <w:basedOn w:val="Normal"/>
+    <w:uiPriority w:val="99"/>
+    <w:unhideWhenUsed/>
+    <w:rsid w:val="00223E2A"/>
+    <w:pPr>
+      <w:spacing w:before="100" w:beforeAutospacing="1" w:after="100" w:afterAutospacing="1" w:line="240" w:lineRule="auto"/>
+    </w:pPr>
+    <w:rPr>
+      <w:rFonts w:ascii="Times New Roman" w:eastAsia="Times New Roman" w:hAnsi="Times New Roman" w:cs="Times New Roman"/>
+      <w:sz w:val="24"/>
+      <w:szCs w:val="24"/>
     </w:rPr>
   </w:style>
 </w:styles>

</xml_diff>

<commit_message>
PosController Created for blade view
Table , pos nad item html view Created
</commit_message>
<xml_diff>
--- a/Projet_details/Notes.docx
+++ b/Projet_details/Notes.docx
@@ -50,6 +50,240 @@
         </w:rPr>
         <w:t>________________</w:t>
       </w:r>
+    </w:p>
+    <w:p>
+      <w:pPr>
+        <w:rPr>
+          <w:b/>
+        </w:rPr>
+      </w:pPr>
+      <w:r>
+        <w:rPr>
+          <w:b/>
+        </w:rPr>
+        <w:t>-----</w:t>
+      </w:r>
+      <w:r>
+        <w:rPr>
+          <w:b/>
+        </w:rPr>
+        <w:t xml:space="preserve"> set  Href by URL::to (‘Users/name/id/etc  ’) Btn and a Tag in Laravel </w:t>
+      </w:r>
+    </w:p>
+    <w:p>
+      <w:pPr>
+        <w:shd w:val="clear" w:color="auto" w:fill="FFFFFF"/>
+        <w:spacing w:after="0" w:line="435" w:lineRule="atLeast"/>
+        <w:rPr>
+          <w:rFonts w:ascii="Consolas" w:eastAsia="Times New Roman" w:hAnsi="Consolas" w:cs="Times New Roman"/>
+          <w:color w:val="000000"/>
+          <w:sz w:val="21"/>
+          <w:szCs w:val="27"/>
+        </w:rPr>
+      </w:pPr>
+      <w:r>
+        <w:rPr>
+          <w:rFonts w:ascii="Consolas" w:eastAsia="Times New Roman" w:hAnsi="Consolas" w:cs="Times New Roman"/>
+          <w:color w:val="800000"/>
+          <w:sz w:val="21"/>
+          <w:szCs w:val="27"/>
+        </w:rPr>
+        <w:t>&lt;a</w:t>
+      </w:r>
+      <w:r>
+        <w:rPr>
+          <w:rFonts w:ascii="Consolas" w:eastAsia="Times New Roman" w:hAnsi="Consolas" w:cs="Times New Roman"/>
+          <w:color w:val="000000"/>
+          <w:sz w:val="21"/>
+          <w:szCs w:val="27"/>
+        </w:rPr>
+        <w:t xml:space="preserve"> </w:t>
+      </w:r>
+      <w:r>
+        <w:rPr>
+          <w:rFonts w:ascii="Consolas" w:eastAsia="Times New Roman" w:hAnsi="Consolas" w:cs="Times New Roman"/>
+          <w:color w:val="FF0000"/>
+          <w:sz w:val="21"/>
+          <w:szCs w:val="27"/>
+        </w:rPr>
+        <w:t>href</w:t>
+      </w:r>
+      <w:r>
+        <w:rPr>
+          <w:rFonts w:ascii="Consolas" w:eastAsia="Times New Roman" w:hAnsi="Consolas" w:cs="Times New Roman"/>
+          <w:color w:val="000000"/>
+          <w:sz w:val="21"/>
+          <w:szCs w:val="27"/>
+        </w:rPr>
+        <w:t>=</w:t>
+      </w:r>
+      <w:r>
+        <w:rPr>
+          <w:rFonts w:ascii="Consolas" w:eastAsia="Times New Roman" w:hAnsi="Consolas" w:cs="Times New Roman"/>
+          <w:color w:val="0000FF"/>
+          <w:sz w:val="21"/>
+          <w:szCs w:val="27"/>
+        </w:rPr>
+        <w:t>"</w:t>
+      </w:r>
+      <w:r>
+        <w:rPr>
+          <w:rFonts w:ascii="Consolas" w:eastAsia="Times New Roman" w:hAnsi="Consolas" w:cs="Times New Roman"/>
+          <w:color w:val="795E26"/>
+          <w:sz w:val="21"/>
+          <w:szCs w:val="27"/>
+        </w:rPr>
+        <w:t>{{</w:t>
+      </w:r>
+      <w:r>
+        <w:rPr>
+          <w:rFonts w:ascii="Consolas" w:eastAsia="Times New Roman" w:hAnsi="Consolas" w:cs="Times New Roman"/>
+          <w:color w:val="0000FF"/>
+          <w:sz w:val="21"/>
+          <w:szCs w:val="27"/>
+        </w:rPr>
+        <w:t xml:space="preserve"> </w:t>
+      </w:r>
+      <w:r>
+        <w:rPr>
+          <w:rFonts w:ascii="Consolas" w:eastAsia="Times New Roman" w:hAnsi="Consolas" w:cs="Times New Roman"/>
+          <w:color w:val="267F99"/>
+          <w:sz w:val="21"/>
+          <w:szCs w:val="27"/>
+        </w:rPr>
+        <w:t>URL</w:t>
+      </w:r>
+      <w:r>
+        <w:rPr>
+          <w:rFonts w:ascii="Consolas" w:eastAsia="Times New Roman" w:hAnsi="Consolas" w:cs="Times New Roman"/>
+          <w:color w:val="000000"/>
+          <w:sz w:val="21"/>
+          <w:szCs w:val="27"/>
+        </w:rPr>
+        <w:t>::</w:t>
+      </w:r>
+      <w:r>
+        <w:rPr>
+          <w:rFonts w:ascii="Consolas" w:eastAsia="Times New Roman" w:hAnsi="Consolas" w:cs="Times New Roman"/>
+          <w:color w:val="795E26"/>
+          <w:sz w:val="21"/>
+          <w:szCs w:val="27"/>
+        </w:rPr>
+        <w:t>to</w:t>
+      </w:r>
+      <w:r>
+        <w:rPr>
+          <w:rFonts w:ascii="Consolas" w:eastAsia="Times New Roman" w:hAnsi="Consolas" w:cs="Times New Roman"/>
+          <w:color w:val="0000FF"/>
+          <w:sz w:val="21"/>
+          <w:szCs w:val="27"/>
+        </w:rPr>
+        <w:t>(</w:t>
+      </w:r>
+      <w:r>
+        <w:rPr>
+          <w:rFonts w:ascii="Consolas" w:eastAsia="Times New Roman" w:hAnsi="Consolas" w:cs="Times New Roman"/>
+          <w:color w:val="A31515"/>
+          <w:sz w:val="21"/>
+          <w:szCs w:val="27"/>
+        </w:rPr>
+        <w:t>'downloadExcel/xls'</w:t>
+      </w:r>
+      <w:r>
+        <w:rPr>
+          <w:rFonts w:ascii="Consolas" w:eastAsia="Times New Roman" w:hAnsi="Consolas" w:cs="Times New Roman"/>
+          <w:color w:val="0000FF"/>
+          <w:sz w:val="21"/>
+          <w:szCs w:val="27"/>
+        </w:rPr>
+        <w:t xml:space="preserve">) </w:t>
+      </w:r>
+      <w:r>
+        <w:rPr>
+          <w:rFonts w:ascii="Consolas" w:eastAsia="Times New Roman" w:hAnsi="Consolas" w:cs="Times New Roman"/>
+          <w:color w:val="795E26"/>
+          <w:sz w:val="21"/>
+          <w:szCs w:val="27"/>
+        </w:rPr>
+        <w:t>}}</w:t>
+      </w:r>
+      <w:r>
+        <w:rPr>
+          <w:rFonts w:ascii="Consolas" w:eastAsia="Times New Roman" w:hAnsi="Consolas" w:cs="Times New Roman"/>
+          <w:color w:val="0000FF"/>
+          <w:sz w:val="21"/>
+          <w:szCs w:val="27"/>
+        </w:rPr>
+        <w:t>"</w:t>
+      </w:r>
+      <w:r>
+        <w:rPr>
+          <w:rFonts w:ascii="Consolas" w:eastAsia="Times New Roman" w:hAnsi="Consolas" w:cs="Times New Roman"/>
+          <w:color w:val="800000"/>
+          <w:sz w:val="21"/>
+          <w:szCs w:val="27"/>
+        </w:rPr>
+        <w:t>&gt;&lt;button&gt;</w:t>
+      </w:r>
+      <w:r>
+        <w:rPr>
+          <w:rFonts w:ascii="Consolas" w:eastAsia="Times New Roman" w:hAnsi="Consolas" w:cs="Times New Roman"/>
+          <w:color w:val="800000"/>
+          <w:sz w:val="21"/>
+          <w:szCs w:val="27"/>
+        </w:rPr>
+        <w:t xml:space="preserve"> </w:t>
+      </w:r>
+      <w:r>
+        <w:rPr>
+          <w:rFonts w:ascii="Consolas" w:eastAsia="Times New Roman" w:hAnsi="Consolas" w:cs="Times New Roman"/>
+          <w:color w:val="000000"/>
+          <w:sz w:val="21"/>
+          <w:szCs w:val="27"/>
+        </w:rPr>
+        <w:t xml:space="preserve">Click </w:t>
+      </w:r>
+      <w:r>
+        <w:rPr>
+          <w:rFonts w:ascii="Consolas" w:eastAsia="Times New Roman" w:hAnsi="Consolas" w:cs="Times New Roman"/>
+          <w:color w:val="000000"/>
+          <w:sz w:val="21"/>
+          <w:szCs w:val="27"/>
+        </w:rPr>
+        <w:t>Here</w:t>
+      </w:r>
+      <w:r>
+        <w:rPr>
+          <w:rFonts w:ascii="Consolas" w:eastAsia="Times New Roman" w:hAnsi="Consolas" w:cs="Times New Roman"/>
+          <w:color w:val="000000"/>
+          <w:sz w:val="21"/>
+          <w:szCs w:val="27"/>
+        </w:rPr>
+        <w:t xml:space="preserve"> </w:t>
+      </w:r>
+      <w:bookmarkStart w:id="0" w:name="_GoBack"/>
+      <w:bookmarkEnd w:id="0"/>
+      <w:r>
+        <w:rPr>
+          <w:rFonts w:ascii="Consolas" w:eastAsia="Times New Roman" w:hAnsi="Consolas" w:cs="Times New Roman"/>
+          <w:color w:val="800000"/>
+          <w:sz w:val="21"/>
+          <w:szCs w:val="27"/>
+        </w:rPr>
+        <w:t>&lt;/button&gt;&lt;/a&gt;</w:t>
+      </w:r>
+    </w:p>
+    <w:p>
+      <w:pPr>
+        <w:shd w:val="clear" w:color="auto" w:fill="FFFFFF"/>
+        <w:spacing w:after="0" w:line="435" w:lineRule="atLeast"/>
+        <w:rPr>
+          <w:rFonts w:ascii="Consolas" w:eastAsia="Times New Roman" w:hAnsi="Consolas" w:cs="Times New Roman"/>
+          <w:color w:val="000000"/>
+          <w:sz w:val="21"/>
+          <w:szCs w:val="27"/>
+        </w:rPr>
+      </w:pPr>
     </w:p>
     <w:p>
       <w:pPr>
@@ -429,8 +663,6 @@
         </w:rPr>
         <w:t xml:space="preserve">hello There here Put your Question </w:t>
       </w:r>
-      <w:bookmarkStart w:id="0" w:name="_GoBack"/>
-      <w:bookmarkEnd w:id="0"/>
       <w:r>
         <w:rPr>
           <w:b/>

</xml_diff>

<commit_message>
1 .  Auto Import csv working like charm just put your seeder csv in following folder with database table name public\factories\table.csv
run test::upload_seeder() function to work
and

2.
  Drop downl list almost done in  category selction
</commit_message>
<xml_diff>
--- a/Projet_details/Notes.docx
+++ b/Projet_details/Notes.docx
@@ -8,6 +8,8 @@
           <w:sz w:val="30"/>
         </w:rPr>
       </w:pPr>
+      <w:bookmarkStart w:id="0" w:name="_GoBack"/>
+      <w:bookmarkEnd w:id="0"/>
       <w:r>
         <w:rPr>
           <w:sz w:val="30"/>
@@ -24,12 +26,20 @@
         <w:rPr>
           <w:sz w:val="30"/>
         </w:rPr>
-        <w:t>Date::</w:t>
-      </w:r>
+        <w:t>Date</w:t>
+      </w:r>
+      <w:proofErr w:type="gramStart"/>
       <w:r>
         <w:rPr>
           <w:sz w:val="30"/>
         </w:rPr>
+        <w:t>::</w:t>
+      </w:r>
+      <w:proofErr w:type="gramEnd"/>
+      <w:r>
+        <w:rPr>
+          <w:sz w:val="30"/>
+        </w:rPr>
         <w:t xml:space="preserve"> </w:t>
       </w:r>
       <w:r>
@@ -67,7 +77,57 @@
         <w:rPr>
           <w:b/>
         </w:rPr>
-        <w:t xml:space="preserve"> set  Href by URL::to (‘Users/name/id/etc  ’) Btn and a Tag in Laravel </w:t>
+        <w:t xml:space="preserve"> </w:t>
+      </w:r>
+      <w:proofErr w:type="gramStart"/>
+      <w:r>
+        <w:rPr>
+          <w:b/>
+        </w:rPr>
+        <w:t xml:space="preserve">set  </w:t>
+      </w:r>
+      <w:proofErr w:type="spellStart"/>
+      <w:r>
+        <w:rPr>
+          <w:b/>
+        </w:rPr>
+        <w:t>Href</w:t>
+      </w:r>
+      <w:proofErr w:type="spellEnd"/>
+      <w:proofErr w:type="gramEnd"/>
+      <w:r>
+        <w:rPr>
+          <w:b/>
+        </w:rPr>
+        <w:t xml:space="preserve"> by URL::to (‘Users/name/id/</w:t>
+      </w:r>
+      <w:proofErr w:type="spellStart"/>
+      <w:r>
+        <w:rPr>
+          <w:b/>
+        </w:rPr>
+        <w:t>etc</w:t>
+      </w:r>
+      <w:proofErr w:type="spellEnd"/>
+      <w:r>
+        <w:rPr>
+          <w:b/>
+        </w:rPr>
+        <w:t xml:space="preserve">  ’) </w:t>
+      </w:r>
+      <w:proofErr w:type="spellStart"/>
+      <w:r>
+        <w:rPr>
+          <w:b/>
+        </w:rPr>
+        <w:t>Btn</w:t>
+      </w:r>
+      <w:proofErr w:type="spellEnd"/>
+      <w:r>
+        <w:rPr>
+          <w:b/>
+        </w:rPr>
+        <w:t xml:space="preserve"> and a Tag in Laravel </w:t>
       </w:r>
     </w:p>
     <w:p>
@@ -99,6 +159,7 @@
         </w:rPr>
         <w:t xml:space="preserve"> </w:t>
       </w:r>
+      <w:proofErr w:type="spellStart"/>
       <w:r>
         <w:rPr>
           <w:rFonts w:ascii="Consolas" w:eastAsia="Times New Roman" w:hAnsi="Consolas" w:cs="Times New Roman"/>
@@ -108,6 +169,7 @@
         </w:rPr>
         <w:t>href</w:t>
       </w:r>
+      <w:proofErr w:type="spellEnd"/>
       <w:r>
         <w:rPr>
           <w:rFonts w:ascii="Consolas" w:eastAsia="Times New Roman" w:hAnsi="Consolas" w:cs="Times New Roman"/>
@@ -133,7 +195,17 @@
           <w:sz w:val="21"/>
           <w:szCs w:val="27"/>
         </w:rPr>
-        <w:t>{{</w:t>
+        <w:t>{</w:t>
+      </w:r>
+      <w:proofErr w:type="gramStart"/>
+      <w:r>
+        <w:rPr>
+          <w:rFonts w:ascii="Consolas" w:eastAsia="Times New Roman" w:hAnsi="Consolas" w:cs="Times New Roman"/>
+          <w:color w:val="795E26"/>
+          <w:sz w:val="21"/>
+          <w:szCs w:val="27"/>
+        </w:rPr>
+        <w:t>{</w:t>
       </w:r>
       <w:r>
         <w:rPr>
@@ -153,6 +225,7 @@
         </w:rPr>
         <w:t>URL</w:t>
       </w:r>
+      <w:proofErr w:type="gramEnd"/>
       <w:r>
         <w:rPr>
           <w:rFonts w:ascii="Consolas" w:eastAsia="Times New Roman" w:hAnsi="Consolas" w:cs="Times New Roman"/>
@@ -261,8 +334,6 @@
         </w:rPr>
         <w:t xml:space="preserve"> </w:t>
       </w:r>
-      <w:bookmarkStart w:id="0" w:name="_GoBack"/>
-      <w:bookmarkEnd w:id="0"/>
       <w:r>
         <w:rPr>
           <w:rFonts w:ascii="Consolas" w:eastAsia="Times New Roman" w:hAnsi="Consolas" w:cs="Times New Roman"/>
@@ -299,8 +370,23 @@
       </w:r>
     </w:p>
     <w:p>
-      <w:r>
-        <w:t>php artisan migrate:refresh –seed</w:t>
+      <w:proofErr w:type="spellStart"/>
+      <w:proofErr w:type="gramStart"/>
+      <w:r>
+        <w:t>php</w:t>
+      </w:r>
+      <w:proofErr w:type="spellEnd"/>
+      <w:proofErr w:type="gramEnd"/>
+      <w:r>
+        <w:t xml:space="preserve"> artisan </w:t>
+      </w:r>
+      <w:proofErr w:type="spellStart"/>
+      <w:r>
+        <w:t>migrate:refresh</w:t>
+      </w:r>
+      <w:proofErr w:type="spellEnd"/>
+      <w:r>
+        <w:t xml:space="preserve"> –seed</w:t>
       </w:r>
     </w:p>
     <w:p/>
@@ -318,12 +404,32 @@
       </w:r>
     </w:p>
     <w:p>
-      <w:r>
-        <w:t>php artisan d</w:t>
-      </w:r>
-      <w:r>
-        <w:t>b:seed --class=UsersTableSeeder</w:t>
-      </w:r>
+      <w:proofErr w:type="spellStart"/>
+      <w:proofErr w:type="gramStart"/>
+      <w:r>
+        <w:t>php</w:t>
+      </w:r>
+      <w:proofErr w:type="spellEnd"/>
+      <w:proofErr w:type="gramEnd"/>
+      <w:r>
+        <w:t xml:space="preserve"> artisan </w:t>
+      </w:r>
+      <w:proofErr w:type="spellStart"/>
+      <w:r>
+        <w:t>d</w:t>
+      </w:r>
+      <w:r>
+        <w:t>b:seed</w:t>
+      </w:r>
+      <w:proofErr w:type="spellEnd"/>
+      <w:r>
+        <w:t xml:space="preserve"> --class=</w:t>
+      </w:r>
+      <w:proofErr w:type="spellStart"/>
+      <w:r>
+        <w:t>UsersTableSeeder</w:t>
+      </w:r>
+      <w:proofErr w:type="spellEnd"/>
     </w:p>
     <w:p/>
     <w:p>
@@ -340,11 +446,26 @@
       </w:r>
     </w:p>
     <w:p>
-      <w:r>
-        <w:t>php artisan m</w:t>
-      </w:r>
-      <w:r>
-        <w:t>ake:model Post -m -c --resource</w:t>
+      <w:proofErr w:type="spellStart"/>
+      <w:proofErr w:type="gramStart"/>
+      <w:r>
+        <w:t>php</w:t>
+      </w:r>
+      <w:proofErr w:type="spellEnd"/>
+      <w:proofErr w:type="gramEnd"/>
+      <w:r>
+        <w:t xml:space="preserve"> artisan </w:t>
+      </w:r>
+      <w:proofErr w:type="spellStart"/>
+      <w:r>
+        <w:t>m</w:t>
+      </w:r>
+      <w:r>
+        <w:t>ake:model</w:t>
+      </w:r>
+      <w:proofErr w:type="spellEnd"/>
+      <w:r>
+        <w:t xml:space="preserve"> Post -m -c --resource</w:t>
       </w:r>
     </w:p>
     <w:p/>
@@ -358,7 +479,35 @@
         <w:rPr>
           <w:b/>
         </w:rPr>
-        <w:t xml:space="preserve">----- How to create Cutome user defined snippets in vs Code </w:t>
+        <w:t xml:space="preserve">----- How to create </w:t>
+      </w:r>
+      <w:proofErr w:type="spellStart"/>
+      <w:r>
+        <w:rPr>
+          <w:b/>
+        </w:rPr>
+        <w:t>Cutome</w:t>
+      </w:r>
+      <w:proofErr w:type="spellEnd"/>
+      <w:r>
+        <w:rPr>
+          <w:b/>
+        </w:rPr>
+        <w:t xml:space="preserve"> user defined snippets in </w:t>
+      </w:r>
+      <w:proofErr w:type="spellStart"/>
+      <w:r>
+        <w:rPr>
+          <w:b/>
+        </w:rPr>
+        <w:t>vs</w:t>
+      </w:r>
+      <w:proofErr w:type="spellEnd"/>
+      <w:r>
+        <w:rPr>
+          <w:b/>
+        </w:rPr>
+        <w:t xml:space="preserve"> Code </w:t>
       </w:r>
     </w:p>
     <w:p>
@@ -372,13 +521,23 @@
           <w:szCs w:val="30"/>
         </w:rPr>
       </w:pPr>
+      <w:proofErr w:type="gramStart"/>
       <w:r>
         <w:rPr>
           <w:rFonts w:ascii="Helvetica" w:hAnsi="Helvetica"/>
           <w:color w:val="4A4A4A"/>
           <w:szCs w:val="30"/>
         </w:rPr>
-        <w:t>go to your menu and click Code -&gt; Preferences -&gt; User Snippets.</w:t>
+        <w:t>go</w:t>
+      </w:r>
+      <w:proofErr w:type="gramEnd"/>
+      <w:r>
+        <w:rPr>
+          <w:rFonts w:ascii="Helvetica" w:hAnsi="Helvetica"/>
+          <w:color w:val="4A4A4A"/>
+          <w:szCs w:val="30"/>
+        </w:rPr>
+        <w:t xml:space="preserve"> to your menu and click Code -&gt; Preferences -&gt; User Snippets.</w:t>
       </w:r>
     </w:p>
     <w:p>
@@ -474,7 +633,27 @@
           <w:sz w:val="24"/>
           <w:szCs w:val="24"/>
         </w:rPr>
-        <w:t xml:space="preserve">    "prefix": "</w:t>
+        <w:t xml:space="preserve">    "</w:t>
+      </w:r>
+      <w:proofErr w:type="gramStart"/>
+      <w:r>
+        <w:rPr>
+          <w:rFonts w:ascii="Courier New" w:eastAsia="Times New Roman" w:hAnsi="Courier New" w:cs="Courier New"/>
+          <w:color w:val="CCCCCC"/>
+          <w:sz w:val="24"/>
+          <w:szCs w:val="24"/>
+        </w:rPr>
+        <w:t>prefix</w:t>
+      </w:r>
+      <w:proofErr w:type="gramEnd"/>
+      <w:r>
+        <w:rPr>
+          <w:rFonts w:ascii="Courier New" w:eastAsia="Times New Roman" w:hAnsi="Courier New" w:cs="Courier New"/>
+          <w:color w:val="CCCCCC"/>
+          <w:sz w:val="24"/>
+          <w:szCs w:val="24"/>
+        </w:rPr>
+        <w:t>": "</w:t>
       </w:r>
       <w:r>
         <w:rPr>
@@ -531,7 +710,27 @@
           <w:sz w:val="24"/>
           <w:szCs w:val="24"/>
         </w:rPr>
-        <w:t xml:space="preserve">    "body": "console.log('$1');",</w:t>
+        <w:t xml:space="preserve">    "</w:t>
+      </w:r>
+      <w:proofErr w:type="gramStart"/>
+      <w:r>
+        <w:rPr>
+          <w:rFonts w:ascii="Courier New" w:eastAsia="Times New Roman" w:hAnsi="Courier New" w:cs="Courier New"/>
+          <w:color w:val="CCCCCC"/>
+          <w:sz w:val="24"/>
+          <w:szCs w:val="24"/>
+        </w:rPr>
+        <w:t>body</w:t>
+      </w:r>
+      <w:proofErr w:type="gramEnd"/>
+      <w:r>
+        <w:rPr>
+          <w:rFonts w:ascii="Courier New" w:eastAsia="Times New Roman" w:hAnsi="Courier New" w:cs="Courier New"/>
+          <w:color w:val="CCCCCC"/>
+          <w:sz w:val="24"/>
+          <w:szCs w:val="24"/>
+        </w:rPr>
+        <w:t>": "console.log('$1');",</w:t>
       </w:r>
     </w:p>
     <w:p>
@@ -570,7 +769,27 @@
           <w:sz w:val="24"/>
           <w:szCs w:val="24"/>
         </w:rPr>
-        <w:t xml:space="preserve">    "description": "</w:t>
+        <w:t xml:space="preserve">    "</w:t>
+      </w:r>
+      <w:proofErr w:type="gramStart"/>
+      <w:r>
+        <w:rPr>
+          <w:rFonts w:ascii="Courier New" w:eastAsia="Times New Roman" w:hAnsi="Courier New" w:cs="Courier New"/>
+          <w:color w:val="CCCCCC"/>
+          <w:sz w:val="24"/>
+          <w:szCs w:val="24"/>
+        </w:rPr>
+        <w:t>description</w:t>
+      </w:r>
+      <w:proofErr w:type="gramEnd"/>
+      <w:r>
+        <w:rPr>
+          <w:rFonts w:ascii="Courier New" w:eastAsia="Times New Roman" w:hAnsi="Courier New" w:cs="Courier New"/>
+          <w:color w:val="CCCCCC"/>
+          <w:sz w:val="24"/>
+          <w:szCs w:val="24"/>
+        </w:rPr>
+        <w:t>": "</w:t>
       </w:r>
       <w:r>
         <w:rPr>
@@ -632,8 +851,13 @@
     </w:p>
     <w:p/>
     <w:p>
-      <w:r>
-        <w:t xml:space="preserve">Src: </w:t>
+      <w:proofErr w:type="spellStart"/>
+      <w:r>
+        <w:t>Src</w:t>
+      </w:r>
+      <w:proofErr w:type="spellEnd"/>
+      <w:r>
+        <w:t xml:space="preserve">: </w:t>
       </w:r>
       <w:hyperlink r:id="rId5" w:history="1">
         <w:r>
@@ -661,7 +885,21 @@
         <w:rPr>
           <w:b/>
         </w:rPr>
-        <w:t xml:space="preserve">hello There here Put your Question </w:t>
+        <w:t xml:space="preserve">hello </w:t>
+      </w:r>
+      <w:proofErr w:type="gramStart"/>
+      <w:r>
+        <w:rPr>
+          <w:b/>
+        </w:rPr>
+        <w:t>There</w:t>
+      </w:r>
+      <w:proofErr w:type="gramEnd"/>
+      <w:r>
+        <w:rPr>
+          <w:b/>
+        </w:rPr>
+        <w:t xml:space="preserve"> here Put your Question </w:t>
       </w:r>
       <w:r>
         <w:rPr>

</xml_diff>

<commit_message>
1. data Inserted 1st time with Ajax Req
2. add new category by Modal (ajax)

3. Category list Tabel created

4. Default  company_id session Creaated in Web.php  Temprary
</commit_message>
<xml_diff>
--- a/Projet_details/Notes.docx
+++ b/Projet_details/Notes.docx
@@ -8,8 +8,6 @@
           <w:sz w:val="30"/>
         </w:rPr>
       </w:pPr>
-      <w:bookmarkStart w:id="0" w:name="_GoBack"/>
-      <w:bookmarkEnd w:id="0"/>
       <w:r>
         <w:rPr>
           <w:sz w:val="30"/>
@@ -26,16 +24,8 @@
         <w:rPr>
           <w:sz w:val="30"/>
         </w:rPr>
-        <w:t>Date</w:t>
-      </w:r>
-      <w:proofErr w:type="gramStart"/>
-      <w:r>
-        <w:rPr>
-          <w:sz w:val="30"/>
-        </w:rPr>
-        <w:t>::</w:t>
-      </w:r>
-      <w:proofErr w:type="gramEnd"/>
+        <w:t>Date::</w:t>
+      </w:r>
       <w:r>
         <w:rPr>
           <w:sz w:val="30"/>
@@ -77,57 +67,7 @@
         <w:rPr>
           <w:b/>
         </w:rPr>
-        <w:t xml:space="preserve"> </w:t>
-      </w:r>
-      <w:proofErr w:type="gramStart"/>
-      <w:r>
-        <w:rPr>
-          <w:b/>
-        </w:rPr>
-        <w:t xml:space="preserve">set  </w:t>
-      </w:r>
-      <w:proofErr w:type="spellStart"/>
-      <w:r>
-        <w:rPr>
-          <w:b/>
-        </w:rPr>
-        <w:t>Href</w:t>
-      </w:r>
-      <w:proofErr w:type="spellEnd"/>
-      <w:proofErr w:type="gramEnd"/>
-      <w:r>
-        <w:rPr>
-          <w:b/>
-        </w:rPr>
-        <w:t xml:space="preserve"> by URL::to (‘Users/name/id/</w:t>
-      </w:r>
-      <w:proofErr w:type="spellStart"/>
-      <w:r>
-        <w:rPr>
-          <w:b/>
-        </w:rPr>
-        <w:t>etc</w:t>
-      </w:r>
-      <w:proofErr w:type="spellEnd"/>
-      <w:r>
-        <w:rPr>
-          <w:b/>
-        </w:rPr>
-        <w:t xml:space="preserve">  ’) </w:t>
-      </w:r>
-      <w:proofErr w:type="spellStart"/>
-      <w:r>
-        <w:rPr>
-          <w:b/>
-        </w:rPr>
-        <w:t>Btn</w:t>
-      </w:r>
-      <w:proofErr w:type="spellEnd"/>
-      <w:r>
-        <w:rPr>
-          <w:b/>
-        </w:rPr>
-        <w:t xml:space="preserve"> and a Tag in Laravel </w:t>
+        <w:t xml:space="preserve"> set  Href by URL::to (‘Users/name/id/etc  ’) Btn and a Tag in Laravel </w:t>
       </w:r>
     </w:p>
     <w:p>
@@ -159,7 +99,6 @@
         </w:rPr>
         <w:t xml:space="preserve"> </w:t>
       </w:r>
-      <w:proofErr w:type="spellStart"/>
       <w:r>
         <w:rPr>
           <w:rFonts w:ascii="Consolas" w:eastAsia="Times New Roman" w:hAnsi="Consolas" w:cs="Times New Roman"/>
@@ -169,7 +108,6 @@
         </w:rPr>
         <w:t>href</w:t>
       </w:r>
-      <w:proofErr w:type="spellEnd"/>
       <w:r>
         <w:rPr>
           <w:rFonts w:ascii="Consolas" w:eastAsia="Times New Roman" w:hAnsi="Consolas" w:cs="Times New Roman"/>
@@ -195,17 +133,7 @@
           <w:sz w:val="21"/>
           <w:szCs w:val="27"/>
         </w:rPr>
-        <w:t>{</w:t>
-      </w:r>
-      <w:proofErr w:type="gramStart"/>
-      <w:r>
-        <w:rPr>
-          <w:rFonts w:ascii="Consolas" w:eastAsia="Times New Roman" w:hAnsi="Consolas" w:cs="Times New Roman"/>
-          <w:color w:val="795E26"/>
-          <w:sz w:val="21"/>
-          <w:szCs w:val="27"/>
-        </w:rPr>
-        <w:t>{</w:t>
+        <w:t>{{</w:t>
       </w:r>
       <w:r>
         <w:rPr>
@@ -225,7 +153,6 @@
         </w:rPr>
         <w:t>URL</w:t>
       </w:r>
-      <w:proofErr w:type="gramEnd"/>
       <w:r>
         <w:rPr>
           <w:rFonts w:ascii="Consolas" w:eastAsia="Times New Roman" w:hAnsi="Consolas" w:cs="Times New Roman"/>
@@ -370,23 +297,8 @@
       </w:r>
     </w:p>
     <w:p>
-      <w:proofErr w:type="spellStart"/>
-      <w:proofErr w:type="gramStart"/>
-      <w:r>
-        <w:t>php</w:t>
-      </w:r>
-      <w:proofErr w:type="spellEnd"/>
-      <w:proofErr w:type="gramEnd"/>
-      <w:r>
-        <w:t xml:space="preserve"> artisan </w:t>
-      </w:r>
-      <w:proofErr w:type="spellStart"/>
-      <w:r>
-        <w:t>migrate:refresh</w:t>
-      </w:r>
-      <w:proofErr w:type="spellEnd"/>
-      <w:r>
-        <w:t xml:space="preserve"> –seed</w:t>
+      <w:r>
+        <w:t>php artisan migrate:refresh –seed</w:t>
       </w:r>
     </w:p>
     <w:p/>
@@ -404,32 +316,12 @@
       </w:r>
     </w:p>
     <w:p>
-      <w:proofErr w:type="spellStart"/>
-      <w:proofErr w:type="gramStart"/>
-      <w:r>
-        <w:t>php</w:t>
-      </w:r>
-      <w:proofErr w:type="spellEnd"/>
-      <w:proofErr w:type="gramEnd"/>
-      <w:r>
-        <w:t xml:space="preserve"> artisan </w:t>
-      </w:r>
-      <w:proofErr w:type="spellStart"/>
-      <w:r>
-        <w:t>d</w:t>
-      </w:r>
-      <w:r>
-        <w:t>b:seed</w:t>
-      </w:r>
-      <w:proofErr w:type="spellEnd"/>
-      <w:r>
-        <w:t xml:space="preserve"> --class=</w:t>
-      </w:r>
-      <w:proofErr w:type="spellStart"/>
-      <w:r>
-        <w:t>UsersTableSeeder</w:t>
-      </w:r>
-      <w:proofErr w:type="spellEnd"/>
+      <w:r>
+        <w:t>php artisan d</w:t>
+      </w:r>
+      <w:r>
+        <w:t>b:seed --class=UsersTableSeeder</w:t>
+      </w:r>
     </w:p>
     <w:p/>
     <w:p>
@@ -446,26 +338,11 @@
       </w:r>
     </w:p>
     <w:p>
-      <w:proofErr w:type="spellStart"/>
-      <w:proofErr w:type="gramStart"/>
-      <w:r>
-        <w:t>php</w:t>
-      </w:r>
-      <w:proofErr w:type="spellEnd"/>
-      <w:proofErr w:type="gramEnd"/>
-      <w:r>
-        <w:t xml:space="preserve"> artisan </w:t>
-      </w:r>
-      <w:proofErr w:type="spellStart"/>
-      <w:r>
-        <w:t>m</w:t>
-      </w:r>
-      <w:r>
-        <w:t>ake:model</w:t>
-      </w:r>
-      <w:proofErr w:type="spellEnd"/>
-      <w:r>
-        <w:t xml:space="preserve"> Post -m -c --resource</w:t>
+      <w:r>
+        <w:t>php artisan m</w:t>
+      </w:r>
+      <w:r>
+        <w:t>ake:model Post -m -c --resource</w:t>
       </w:r>
     </w:p>
     <w:p/>
@@ -479,35 +356,7 @@
         <w:rPr>
           <w:b/>
         </w:rPr>
-        <w:t xml:space="preserve">----- How to create </w:t>
-      </w:r>
-      <w:proofErr w:type="spellStart"/>
-      <w:r>
-        <w:rPr>
-          <w:b/>
-        </w:rPr>
-        <w:t>Cutome</w:t>
-      </w:r>
-      <w:proofErr w:type="spellEnd"/>
-      <w:r>
-        <w:rPr>
-          <w:b/>
-        </w:rPr>
-        <w:t xml:space="preserve"> user defined snippets in </w:t>
-      </w:r>
-      <w:proofErr w:type="spellStart"/>
-      <w:r>
-        <w:rPr>
-          <w:b/>
-        </w:rPr>
-        <w:t>vs</w:t>
-      </w:r>
-      <w:proofErr w:type="spellEnd"/>
-      <w:r>
-        <w:rPr>
-          <w:b/>
-        </w:rPr>
-        <w:t xml:space="preserve"> Code </w:t>
+        <w:t xml:space="preserve">----- How to create Cutome user defined snippets in vs Code </w:t>
       </w:r>
     </w:p>
     <w:p>
@@ -521,23 +370,13 @@
           <w:szCs w:val="30"/>
         </w:rPr>
       </w:pPr>
-      <w:proofErr w:type="gramStart"/>
       <w:r>
         <w:rPr>
           <w:rFonts w:ascii="Helvetica" w:hAnsi="Helvetica"/>
           <w:color w:val="4A4A4A"/>
           <w:szCs w:val="30"/>
         </w:rPr>
-        <w:t>go</w:t>
-      </w:r>
-      <w:proofErr w:type="gramEnd"/>
-      <w:r>
-        <w:rPr>
-          <w:rFonts w:ascii="Helvetica" w:hAnsi="Helvetica"/>
-          <w:color w:val="4A4A4A"/>
-          <w:szCs w:val="30"/>
-        </w:rPr>
-        <w:t xml:space="preserve"> to your menu and click Code -&gt; Preferences -&gt; User Snippets.</w:t>
+        <w:t>go to your menu and click Code -&gt; Preferences -&gt; User Snippets.</w:t>
       </w:r>
     </w:p>
     <w:p>
@@ -633,27 +472,7 @@
           <w:sz w:val="24"/>
           <w:szCs w:val="24"/>
         </w:rPr>
-        <w:t xml:space="preserve">    "</w:t>
-      </w:r>
-      <w:proofErr w:type="gramStart"/>
-      <w:r>
-        <w:rPr>
-          <w:rFonts w:ascii="Courier New" w:eastAsia="Times New Roman" w:hAnsi="Courier New" w:cs="Courier New"/>
-          <w:color w:val="CCCCCC"/>
-          <w:sz w:val="24"/>
-          <w:szCs w:val="24"/>
-        </w:rPr>
-        <w:t>prefix</w:t>
-      </w:r>
-      <w:proofErr w:type="gramEnd"/>
-      <w:r>
-        <w:rPr>
-          <w:rFonts w:ascii="Courier New" w:eastAsia="Times New Roman" w:hAnsi="Courier New" w:cs="Courier New"/>
-          <w:color w:val="CCCCCC"/>
-          <w:sz w:val="24"/>
-          <w:szCs w:val="24"/>
-        </w:rPr>
-        <w:t>": "</w:t>
+        <w:t xml:space="preserve">    "prefix": "</w:t>
       </w:r>
       <w:r>
         <w:rPr>
@@ -710,27 +529,7 @@
           <w:sz w:val="24"/>
           <w:szCs w:val="24"/>
         </w:rPr>
-        <w:t xml:space="preserve">    "</w:t>
-      </w:r>
-      <w:proofErr w:type="gramStart"/>
-      <w:r>
-        <w:rPr>
-          <w:rFonts w:ascii="Courier New" w:eastAsia="Times New Roman" w:hAnsi="Courier New" w:cs="Courier New"/>
-          <w:color w:val="CCCCCC"/>
-          <w:sz w:val="24"/>
-          <w:szCs w:val="24"/>
-        </w:rPr>
-        <w:t>body</w:t>
-      </w:r>
-      <w:proofErr w:type="gramEnd"/>
-      <w:r>
-        <w:rPr>
-          <w:rFonts w:ascii="Courier New" w:eastAsia="Times New Roman" w:hAnsi="Courier New" w:cs="Courier New"/>
-          <w:color w:val="CCCCCC"/>
-          <w:sz w:val="24"/>
-          <w:szCs w:val="24"/>
-        </w:rPr>
-        <w:t>": "console.log('$1');",</w:t>
+        <w:t xml:space="preserve">    "body": "console.log('$1');",</w:t>
       </w:r>
     </w:p>
     <w:p>
@@ -769,27 +568,7 @@
           <w:sz w:val="24"/>
           <w:szCs w:val="24"/>
         </w:rPr>
-        <w:t xml:space="preserve">    "</w:t>
-      </w:r>
-      <w:proofErr w:type="gramStart"/>
-      <w:r>
-        <w:rPr>
-          <w:rFonts w:ascii="Courier New" w:eastAsia="Times New Roman" w:hAnsi="Courier New" w:cs="Courier New"/>
-          <w:color w:val="CCCCCC"/>
-          <w:sz w:val="24"/>
-          <w:szCs w:val="24"/>
-        </w:rPr>
-        <w:t>description</w:t>
-      </w:r>
-      <w:proofErr w:type="gramEnd"/>
-      <w:r>
-        <w:rPr>
-          <w:rFonts w:ascii="Courier New" w:eastAsia="Times New Roman" w:hAnsi="Courier New" w:cs="Courier New"/>
-          <w:color w:val="CCCCCC"/>
-          <w:sz w:val="24"/>
-          <w:szCs w:val="24"/>
-        </w:rPr>
-        <w:t>": "</w:t>
+        <w:t xml:space="preserve">    "description": "</w:t>
       </w:r>
       <w:r>
         <w:rPr>
@@ -851,13 +630,8 @@
     </w:p>
     <w:p/>
     <w:p>
-      <w:proofErr w:type="spellStart"/>
-      <w:r>
-        <w:t>Src</w:t>
-      </w:r>
-      <w:proofErr w:type="spellEnd"/>
-      <w:r>
-        <w:t xml:space="preserve">: </w:t>
+      <w:r>
+        <w:t xml:space="preserve">Src: </w:t>
       </w:r>
       <w:hyperlink r:id="rId5" w:history="1">
         <w:r>
@@ -885,21 +659,7 @@
         <w:rPr>
           <w:b/>
         </w:rPr>
-        <w:t xml:space="preserve">hello </w:t>
-      </w:r>
-      <w:proofErr w:type="gramStart"/>
-      <w:r>
-        <w:rPr>
-          <w:b/>
-        </w:rPr>
-        <w:t>There</w:t>
-      </w:r>
-      <w:proofErr w:type="gramEnd"/>
-      <w:r>
-        <w:rPr>
-          <w:b/>
-        </w:rPr>
-        <w:t xml:space="preserve"> here Put your Question </w:t>
+        <w:t xml:space="preserve">hello There here Put your Question </w:t>
       </w:r>
       <w:r>
         <w:rPr>
@@ -908,7 +668,257 @@
         <w:t xml:space="preserve"> </w:t>
       </w:r>
     </w:p>
+    <w:p>
+      <w:pPr>
+        <w:rPr>
+          <w:b/>
+        </w:rPr>
+      </w:pPr>
+    </w:p>
+    <w:p>
+      <w:pPr>
+        <w:rPr>
+          <w:b/>
+        </w:rPr>
+      </w:pPr>
+    </w:p>
+    <w:p>
+      <w:pPr>
+        <w:rPr>
+          <w:b/>
+        </w:rPr>
+      </w:pPr>
+    </w:p>
+    <w:p>
+      <w:pPr>
+        <w:rPr>
+          <w:b/>
+        </w:rPr>
+      </w:pPr>
+    </w:p>
+    <w:p>
+      <w:pPr>
+        <w:rPr>
+          <w:b/>
+        </w:rPr>
+      </w:pPr>
+    </w:p>
+    <w:p>
+      <w:pPr>
+        <w:rPr>
+          <w:b/>
+        </w:rPr>
+      </w:pPr>
+    </w:p>
+    <w:p>
+      <w:pPr>
+        <w:rPr>
+          <w:sz w:val="30"/>
+        </w:rPr>
+      </w:pPr>
+      <w:r>
+        <w:rPr>
+          <w:sz w:val="30"/>
+        </w:rPr>
+        <w:lastRenderedPageBreak/>
+        <w:t>________________</w:t>
+      </w:r>
+      <w:r>
+        <w:rPr>
+          <w:sz w:val="30"/>
+        </w:rPr>
+        <w:t xml:space="preserve"> </w:t>
+      </w:r>
+      <w:r>
+        <w:rPr>
+          <w:sz w:val="30"/>
+        </w:rPr>
+        <w:t>Date::</w:t>
+      </w:r>
+      <w:r>
+        <w:rPr>
+          <w:sz w:val="30"/>
+        </w:rPr>
+        <w:t xml:space="preserve"> </w:t>
+      </w:r>
+      <w:r>
+        <w:rPr>
+          <w:sz w:val="30"/>
+        </w:rPr>
+        <w:t>12</w:t>
+      </w:r>
+      <w:r>
+        <w:rPr>
+          <w:sz w:val="30"/>
+        </w:rPr>
+        <w:t>.Nov.2017</w:t>
+      </w:r>
+      <w:r>
+        <w:rPr>
+          <w:sz w:val="30"/>
+        </w:rPr>
+        <w:t xml:space="preserve"> </w:t>
+      </w:r>
+      <w:r>
+        <w:rPr>
+          <w:sz w:val="30"/>
+        </w:rPr>
+        <w:t>________________</w:t>
+      </w:r>
+    </w:p>
+    <w:p>
+      <w:pPr>
+        <w:rPr>
+          <w:sz w:val="30"/>
+        </w:rPr>
+      </w:pPr>
+      <w:r>
+        <w:rPr>
+          <w:sz w:val="30"/>
+        </w:rPr>
+        <w:t xml:space="preserve">---- Working with simple session </w:t>
+      </w:r>
+      <w:r>
+        <w:rPr>
+          <w:sz w:val="30"/>
+        </w:rPr>
+        <w:t>featur</w:t>
+      </w:r>
+      <w:r>
+        <w:rPr>
+          <w:sz w:val="30"/>
+        </w:rPr>
+        <w:t>e</w:t>
+      </w:r>
+    </w:p>
+    <w:p>
+      <w:pPr>
+        <w:rPr>
+          <w:sz w:val="30"/>
+        </w:rPr>
+      </w:pPr>
+      <w:r>
+        <w:rPr>
+          <w:sz w:val="30"/>
+        </w:rPr>
+        <w:t>Session::put(</w:t>
+      </w:r>
+      <w:r>
+        <w:rPr>
+          <w:sz w:val="30"/>
+        </w:rPr>
+        <w:t>‘</w:t>
+      </w:r>
+      <w:r>
+        <w:rPr>
+          <w:sz w:val="30"/>
+        </w:rPr>
+        <w:t>Session_Name’</w:t>
+      </w:r>
+      <w:r>
+        <w:rPr>
+          <w:sz w:val="30"/>
+        </w:rPr>
+        <w:t>,</w:t>
+      </w:r>
+      <w:r>
+        <w:rPr>
+          <w:sz w:val="30"/>
+        </w:rPr>
+        <w:t xml:space="preserve"> ‘</w:t>
+      </w:r>
+      <w:r>
+        <w:rPr>
+          <w:sz w:val="30"/>
+        </w:rPr>
+        <w:t>sessionV</w:t>
+      </w:r>
+      <w:r>
+        <w:rPr>
+          <w:sz w:val="30"/>
+        </w:rPr>
+        <w:t xml:space="preserve">alue’ </w:t>
+      </w:r>
+      <w:r>
+        <w:rPr>
+          <w:sz w:val="30"/>
+        </w:rPr>
+        <w:t>);</w:t>
+      </w:r>
+      <w:r>
+        <w:rPr>
+          <w:sz w:val="30"/>
+        </w:rPr>
+        <w:t xml:space="preserve">  // set Seesion</w:t>
+      </w:r>
+    </w:p>
+    <w:p>
+      <w:pPr>
+        <w:rPr>
+          <w:sz w:val="30"/>
+        </w:rPr>
+      </w:pPr>
+      <w:r>
+        <w:rPr>
+          <w:sz w:val="30"/>
+        </w:rPr>
+        <w:t>Session::get(</w:t>
+      </w:r>
+      <w:r>
+        <w:rPr>
+          <w:sz w:val="30"/>
+        </w:rPr>
+        <w:t>‘Session_Name</w:t>
+      </w:r>
+      <w:r>
+        <w:rPr>
+          <w:sz w:val="30"/>
+        </w:rPr>
+        <w:t>');</w:t>
+      </w:r>
+      <w:r>
+        <w:rPr>
+          <w:sz w:val="30"/>
+        </w:rPr>
+        <w:t xml:space="preserve">       // Get session value</w:t>
+      </w:r>
+    </w:p>
+    <w:p>
+      <w:pPr>
+        <w:rPr>
+          <w:sz w:val="30"/>
+        </w:rPr>
+      </w:pPr>
+      <w:r>
+        <w:rPr>
+          <w:sz w:val="30"/>
+        </w:rPr>
+        <w:t>Session::forget(</w:t>
+      </w:r>
+      <w:r>
+        <w:rPr>
+          <w:sz w:val="30"/>
+        </w:rPr>
+        <w:t>‘Session_Name’</w:t>
+      </w:r>
+      <w:r>
+        <w:rPr>
+          <w:sz w:val="30"/>
+        </w:rPr>
+        <w:t>);</w:t>
+      </w:r>
+      <w:r>
+        <w:rPr>
+          <w:sz w:val="30"/>
+        </w:rPr>
+        <w:t xml:space="preserve">   // destroy sessison</w:t>
+      </w:r>
+    </w:p>
     <w:p/>
+    <w:p>
+      <w:bookmarkStart w:id="0" w:name="_GoBack"/>
+      <w:bookmarkEnd w:id="0"/>
+    </w:p>
     <w:sectPr>
       <w:pgSz w:w="12240" w:h="15840"/>
       <w:pgMar w:top="720" w:right="720" w:bottom="720" w:left="720" w:header="720" w:footer="720" w:gutter="0"/>

</xml_diff>

<commit_message>
1. Method Created in POS Controller for Active Table Session Created
2. on Click  Event Active Table Refresh by Ajax Data and
Order section_order_items Refrsh as per Table Session
</commit_message>
<xml_diff>
--- a/Projet_details/Notes.docx
+++ b/Projet_details/Notes.docx
@@ -24,8 +24,16 @@
         <w:rPr>
           <w:sz w:val="30"/>
         </w:rPr>
-        <w:t>Date::</w:t>
-      </w:r>
+        <w:t>Date</w:t>
+      </w:r>
+      <w:proofErr w:type="gramStart"/>
+      <w:r>
+        <w:rPr>
+          <w:sz w:val="30"/>
+        </w:rPr>
+        <w:t>::</w:t>
+      </w:r>
+      <w:proofErr w:type="gramEnd"/>
       <w:r>
         <w:rPr>
           <w:sz w:val="30"/>
@@ -67,7 +75,57 @@
         <w:rPr>
           <w:b/>
         </w:rPr>
-        <w:t xml:space="preserve"> set  Href by URL::to (‘Users/name/id/etc  ’) Btn and a Tag in Laravel </w:t>
+        <w:t xml:space="preserve"> </w:t>
+      </w:r>
+      <w:proofErr w:type="gramStart"/>
+      <w:r>
+        <w:rPr>
+          <w:b/>
+        </w:rPr>
+        <w:t xml:space="preserve">set  </w:t>
+      </w:r>
+      <w:proofErr w:type="spellStart"/>
+      <w:r>
+        <w:rPr>
+          <w:b/>
+        </w:rPr>
+        <w:t>Href</w:t>
+      </w:r>
+      <w:proofErr w:type="spellEnd"/>
+      <w:proofErr w:type="gramEnd"/>
+      <w:r>
+        <w:rPr>
+          <w:b/>
+        </w:rPr>
+        <w:t xml:space="preserve"> by URL::to (‘Users/name/id/</w:t>
+      </w:r>
+      <w:proofErr w:type="spellStart"/>
+      <w:r>
+        <w:rPr>
+          <w:b/>
+        </w:rPr>
+        <w:t>etc</w:t>
+      </w:r>
+      <w:proofErr w:type="spellEnd"/>
+      <w:r>
+        <w:rPr>
+          <w:b/>
+        </w:rPr>
+        <w:t xml:space="preserve">  ’) </w:t>
+      </w:r>
+      <w:proofErr w:type="spellStart"/>
+      <w:r>
+        <w:rPr>
+          <w:b/>
+        </w:rPr>
+        <w:t>Btn</w:t>
+      </w:r>
+      <w:proofErr w:type="spellEnd"/>
+      <w:r>
+        <w:rPr>
+          <w:b/>
+        </w:rPr>
+        <w:t xml:space="preserve"> and a Tag in Laravel </w:t>
       </w:r>
     </w:p>
     <w:p>
@@ -99,6 +157,7 @@
         </w:rPr>
         <w:t xml:space="preserve"> </w:t>
       </w:r>
+      <w:proofErr w:type="spellStart"/>
       <w:r>
         <w:rPr>
           <w:rFonts w:ascii="Consolas" w:eastAsia="Times New Roman" w:hAnsi="Consolas" w:cs="Times New Roman"/>
@@ -108,6 +167,7 @@
         </w:rPr>
         <w:t>href</w:t>
       </w:r>
+      <w:proofErr w:type="spellEnd"/>
       <w:r>
         <w:rPr>
           <w:rFonts w:ascii="Consolas" w:eastAsia="Times New Roman" w:hAnsi="Consolas" w:cs="Times New Roman"/>
@@ -133,7 +193,17 @@
           <w:sz w:val="21"/>
           <w:szCs w:val="27"/>
         </w:rPr>
-        <w:t>{{</w:t>
+        <w:t>{</w:t>
+      </w:r>
+      <w:proofErr w:type="gramStart"/>
+      <w:r>
+        <w:rPr>
+          <w:rFonts w:ascii="Consolas" w:eastAsia="Times New Roman" w:hAnsi="Consolas" w:cs="Times New Roman"/>
+          <w:color w:val="795E26"/>
+          <w:sz w:val="21"/>
+          <w:szCs w:val="27"/>
+        </w:rPr>
+        <w:t>{</w:t>
       </w:r>
       <w:r>
         <w:rPr>
@@ -153,6 +223,7 @@
         </w:rPr>
         <w:t>URL</w:t>
       </w:r>
+      <w:proofErr w:type="gramEnd"/>
       <w:r>
         <w:rPr>
           <w:rFonts w:ascii="Consolas" w:eastAsia="Times New Roman" w:hAnsi="Consolas" w:cs="Times New Roman"/>
@@ -297,8 +368,23 @@
       </w:r>
     </w:p>
     <w:p>
-      <w:r>
-        <w:t>php artisan migrate:refresh –seed</w:t>
+      <w:proofErr w:type="spellStart"/>
+      <w:proofErr w:type="gramStart"/>
+      <w:r>
+        <w:t>php</w:t>
+      </w:r>
+      <w:proofErr w:type="spellEnd"/>
+      <w:proofErr w:type="gramEnd"/>
+      <w:r>
+        <w:t xml:space="preserve"> artisan </w:t>
+      </w:r>
+      <w:proofErr w:type="spellStart"/>
+      <w:r>
+        <w:t>migrate:refresh</w:t>
+      </w:r>
+      <w:proofErr w:type="spellEnd"/>
+      <w:r>
+        <w:t xml:space="preserve"> –seed</w:t>
       </w:r>
     </w:p>
     <w:p/>
@@ -316,12 +402,32 @@
       </w:r>
     </w:p>
     <w:p>
-      <w:r>
-        <w:t>php artisan d</w:t>
-      </w:r>
-      <w:r>
-        <w:t>b:seed --class=UsersTableSeeder</w:t>
-      </w:r>
+      <w:proofErr w:type="spellStart"/>
+      <w:proofErr w:type="gramStart"/>
+      <w:r>
+        <w:t>php</w:t>
+      </w:r>
+      <w:proofErr w:type="spellEnd"/>
+      <w:proofErr w:type="gramEnd"/>
+      <w:r>
+        <w:t xml:space="preserve"> artisan </w:t>
+      </w:r>
+      <w:proofErr w:type="spellStart"/>
+      <w:r>
+        <w:t>d</w:t>
+      </w:r>
+      <w:r>
+        <w:t>b:seed</w:t>
+      </w:r>
+      <w:proofErr w:type="spellEnd"/>
+      <w:r>
+        <w:t xml:space="preserve"> --class=</w:t>
+      </w:r>
+      <w:proofErr w:type="spellStart"/>
+      <w:r>
+        <w:t>UsersTableSeeder</w:t>
+      </w:r>
+      <w:proofErr w:type="spellEnd"/>
     </w:p>
     <w:p/>
     <w:p>
@@ -338,11 +444,26 @@
       </w:r>
     </w:p>
     <w:p>
-      <w:r>
-        <w:t>php artisan m</w:t>
-      </w:r>
-      <w:r>
-        <w:t>ake:model Post -m -c --resource</w:t>
+      <w:proofErr w:type="spellStart"/>
+      <w:proofErr w:type="gramStart"/>
+      <w:r>
+        <w:t>php</w:t>
+      </w:r>
+      <w:proofErr w:type="spellEnd"/>
+      <w:proofErr w:type="gramEnd"/>
+      <w:r>
+        <w:t xml:space="preserve"> artisan </w:t>
+      </w:r>
+      <w:proofErr w:type="spellStart"/>
+      <w:r>
+        <w:t>m</w:t>
+      </w:r>
+      <w:r>
+        <w:t>ake:model</w:t>
+      </w:r>
+      <w:proofErr w:type="spellEnd"/>
+      <w:r>
+        <w:t xml:space="preserve"> Post -m -c --resource</w:t>
       </w:r>
     </w:p>
     <w:p/>
@@ -356,7 +477,35 @@
         <w:rPr>
           <w:b/>
         </w:rPr>
-        <w:t xml:space="preserve">----- How to create Cutome user defined snippets in vs Code </w:t>
+        <w:t xml:space="preserve">----- How to create </w:t>
+      </w:r>
+      <w:proofErr w:type="spellStart"/>
+      <w:r>
+        <w:rPr>
+          <w:b/>
+        </w:rPr>
+        <w:t>Cutome</w:t>
+      </w:r>
+      <w:proofErr w:type="spellEnd"/>
+      <w:r>
+        <w:rPr>
+          <w:b/>
+        </w:rPr>
+        <w:t xml:space="preserve"> user defined snippets in </w:t>
+      </w:r>
+      <w:proofErr w:type="spellStart"/>
+      <w:r>
+        <w:rPr>
+          <w:b/>
+        </w:rPr>
+        <w:t>vs</w:t>
+      </w:r>
+      <w:proofErr w:type="spellEnd"/>
+      <w:r>
+        <w:rPr>
+          <w:b/>
+        </w:rPr>
+        <w:t xml:space="preserve"> Code </w:t>
       </w:r>
     </w:p>
     <w:p>
@@ -370,13 +519,23 @@
           <w:szCs w:val="30"/>
         </w:rPr>
       </w:pPr>
+      <w:proofErr w:type="gramStart"/>
       <w:r>
         <w:rPr>
           <w:rFonts w:ascii="Helvetica" w:hAnsi="Helvetica"/>
           <w:color w:val="4A4A4A"/>
           <w:szCs w:val="30"/>
         </w:rPr>
-        <w:t>go to your menu and click Code -&gt; Preferences -&gt; User Snippets.</w:t>
+        <w:t>go</w:t>
+      </w:r>
+      <w:proofErr w:type="gramEnd"/>
+      <w:r>
+        <w:rPr>
+          <w:rFonts w:ascii="Helvetica" w:hAnsi="Helvetica"/>
+          <w:color w:val="4A4A4A"/>
+          <w:szCs w:val="30"/>
+        </w:rPr>
+        <w:t xml:space="preserve"> to your menu and click Code -&gt; Preferences -&gt; User Snippets.</w:t>
       </w:r>
     </w:p>
     <w:p>
@@ -472,7 +631,27 @@
           <w:sz w:val="24"/>
           <w:szCs w:val="24"/>
         </w:rPr>
-        <w:t xml:space="preserve">    "prefix": "</w:t>
+        <w:t xml:space="preserve">    "</w:t>
+      </w:r>
+      <w:proofErr w:type="gramStart"/>
+      <w:r>
+        <w:rPr>
+          <w:rFonts w:ascii="Courier New" w:eastAsia="Times New Roman" w:hAnsi="Courier New" w:cs="Courier New"/>
+          <w:color w:val="CCCCCC"/>
+          <w:sz w:val="24"/>
+          <w:szCs w:val="24"/>
+        </w:rPr>
+        <w:t>prefix</w:t>
+      </w:r>
+      <w:proofErr w:type="gramEnd"/>
+      <w:r>
+        <w:rPr>
+          <w:rFonts w:ascii="Courier New" w:eastAsia="Times New Roman" w:hAnsi="Courier New" w:cs="Courier New"/>
+          <w:color w:val="CCCCCC"/>
+          <w:sz w:val="24"/>
+          <w:szCs w:val="24"/>
+        </w:rPr>
+        <w:t>": "</w:t>
       </w:r>
       <w:r>
         <w:rPr>
@@ -529,7 +708,27 @@
           <w:sz w:val="24"/>
           <w:szCs w:val="24"/>
         </w:rPr>
-        <w:t xml:space="preserve">    "body": "console.log('$1');",</w:t>
+        <w:t xml:space="preserve">    "</w:t>
+      </w:r>
+      <w:proofErr w:type="gramStart"/>
+      <w:r>
+        <w:rPr>
+          <w:rFonts w:ascii="Courier New" w:eastAsia="Times New Roman" w:hAnsi="Courier New" w:cs="Courier New"/>
+          <w:color w:val="CCCCCC"/>
+          <w:sz w:val="24"/>
+          <w:szCs w:val="24"/>
+        </w:rPr>
+        <w:t>body</w:t>
+      </w:r>
+      <w:proofErr w:type="gramEnd"/>
+      <w:r>
+        <w:rPr>
+          <w:rFonts w:ascii="Courier New" w:eastAsia="Times New Roman" w:hAnsi="Courier New" w:cs="Courier New"/>
+          <w:color w:val="CCCCCC"/>
+          <w:sz w:val="24"/>
+          <w:szCs w:val="24"/>
+        </w:rPr>
+        <w:t>": "console.log('$1');",</w:t>
       </w:r>
     </w:p>
     <w:p>
@@ -568,7 +767,27 @@
           <w:sz w:val="24"/>
           <w:szCs w:val="24"/>
         </w:rPr>
-        <w:t xml:space="preserve">    "description": "</w:t>
+        <w:t xml:space="preserve">    "</w:t>
+      </w:r>
+      <w:proofErr w:type="gramStart"/>
+      <w:r>
+        <w:rPr>
+          <w:rFonts w:ascii="Courier New" w:eastAsia="Times New Roman" w:hAnsi="Courier New" w:cs="Courier New"/>
+          <w:color w:val="CCCCCC"/>
+          <w:sz w:val="24"/>
+          <w:szCs w:val="24"/>
+        </w:rPr>
+        <w:t>description</w:t>
+      </w:r>
+      <w:proofErr w:type="gramEnd"/>
+      <w:r>
+        <w:rPr>
+          <w:rFonts w:ascii="Courier New" w:eastAsia="Times New Roman" w:hAnsi="Courier New" w:cs="Courier New"/>
+          <w:color w:val="CCCCCC"/>
+          <w:sz w:val="24"/>
+          <w:szCs w:val="24"/>
+        </w:rPr>
+        <w:t>": "</w:t>
       </w:r>
       <w:r>
         <w:rPr>
@@ -630,8 +849,13 @@
     </w:p>
     <w:p/>
     <w:p>
-      <w:r>
-        <w:t xml:space="preserve">Src: </w:t>
+      <w:proofErr w:type="spellStart"/>
+      <w:r>
+        <w:t>Src</w:t>
+      </w:r>
+      <w:proofErr w:type="spellEnd"/>
+      <w:r>
+        <w:t xml:space="preserve">: </w:t>
       </w:r>
       <w:hyperlink r:id="rId5" w:history="1">
         <w:r>
@@ -659,7 +883,21 @@
         <w:rPr>
           <w:b/>
         </w:rPr>
-        <w:t xml:space="preserve">hello There here Put your Question </w:t>
+        <w:t xml:space="preserve">hello </w:t>
+      </w:r>
+      <w:proofErr w:type="gramStart"/>
+      <w:r>
+        <w:rPr>
+          <w:b/>
+        </w:rPr>
+        <w:t>There</w:t>
+      </w:r>
+      <w:proofErr w:type="gramEnd"/>
+      <w:r>
+        <w:rPr>
+          <w:b/>
+        </w:rPr>
+        <w:t xml:space="preserve"> here Put your Question </w:t>
       </w:r>
       <w:r>
         <w:rPr>
@@ -733,7 +971,27 @@
         <w:rPr>
           <w:sz w:val="30"/>
         </w:rPr>
-        <w:t>Date::</w:t>
+        <w:t>Date</w:t>
+      </w:r>
+      <w:proofErr w:type="gramStart"/>
+      <w:r>
+        <w:rPr>
+          <w:sz w:val="30"/>
+        </w:rPr>
+        <w:t>::</w:t>
+      </w:r>
+      <w:proofErr w:type="gramEnd"/>
+      <w:r>
+        <w:rPr>
+          <w:sz w:val="30"/>
+        </w:rPr>
+        <w:t xml:space="preserve"> 12</w:t>
+      </w:r>
+      <w:r>
+        <w:rPr>
+          <w:sz w:val="30"/>
+        </w:rPr>
+        <w:t>.Nov.2017</w:t>
       </w:r>
       <w:r>
         <w:rPr>
@@ -745,7 +1003,274 @@
         <w:rPr>
           <w:sz w:val="30"/>
         </w:rPr>
-        <w:t>12</w:t>
+        <w:t>________________</w:t>
+      </w:r>
+    </w:p>
+    <w:p>
+      <w:pPr>
+        <w:rPr>
+          <w:sz w:val="30"/>
+        </w:rPr>
+      </w:pPr>
+      <w:r>
+        <w:rPr>
+          <w:sz w:val="30"/>
+        </w:rPr>
+        <w:t xml:space="preserve">---- Working with simple session </w:t>
+      </w:r>
+      <w:r>
+        <w:rPr>
+          <w:sz w:val="30"/>
+        </w:rPr>
+        <w:t>featur</w:t>
+      </w:r>
+      <w:r>
+        <w:rPr>
+          <w:sz w:val="30"/>
+        </w:rPr>
+        <w:t>e</w:t>
+      </w:r>
+    </w:p>
+    <w:p>
+      <w:pPr>
+        <w:rPr>
+          <w:sz w:val="30"/>
+        </w:rPr>
+      </w:pPr>
+      <w:r>
+        <w:rPr>
+          <w:sz w:val="30"/>
+        </w:rPr>
+        <w:t>Session::</w:t>
+      </w:r>
+      <w:proofErr w:type="gramStart"/>
+      <w:r>
+        <w:rPr>
+          <w:sz w:val="30"/>
+        </w:rPr>
+        <w:t>put(</w:t>
+      </w:r>
+      <w:proofErr w:type="gramEnd"/>
+      <w:r>
+        <w:rPr>
+          <w:sz w:val="30"/>
+        </w:rPr>
+        <w:t>‘</w:t>
+      </w:r>
+      <w:proofErr w:type="spellStart"/>
+      <w:r>
+        <w:rPr>
+          <w:sz w:val="30"/>
+        </w:rPr>
+        <w:t>Session_Name</w:t>
+      </w:r>
+      <w:proofErr w:type="spellEnd"/>
+      <w:r>
+        <w:rPr>
+          <w:sz w:val="30"/>
+        </w:rPr>
+        <w:t>’</w:t>
+      </w:r>
+      <w:r>
+        <w:rPr>
+          <w:sz w:val="30"/>
+        </w:rPr>
+        <w:t>,</w:t>
+      </w:r>
+      <w:r>
+        <w:rPr>
+          <w:sz w:val="30"/>
+        </w:rPr>
+        <w:t xml:space="preserve"> ‘</w:t>
+      </w:r>
+      <w:proofErr w:type="spellStart"/>
+      <w:r>
+        <w:rPr>
+          <w:sz w:val="30"/>
+        </w:rPr>
+        <w:t>sessionV</w:t>
+      </w:r>
+      <w:r>
+        <w:rPr>
+          <w:sz w:val="30"/>
+        </w:rPr>
+        <w:t>alue</w:t>
+      </w:r>
+      <w:proofErr w:type="spellEnd"/>
+      <w:r>
+        <w:rPr>
+          <w:sz w:val="30"/>
+        </w:rPr>
+        <w:t xml:space="preserve">’ </w:t>
+      </w:r>
+      <w:r>
+        <w:rPr>
+          <w:sz w:val="30"/>
+        </w:rPr>
+        <w:t>);</w:t>
+      </w:r>
+      <w:r>
+        <w:rPr>
+          <w:sz w:val="30"/>
+        </w:rPr>
+        <w:t xml:space="preserve">  // set </w:t>
+      </w:r>
+      <w:proofErr w:type="spellStart"/>
+      <w:r>
+        <w:rPr>
+          <w:sz w:val="30"/>
+        </w:rPr>
+        <w:t>Seesion</w:t>
+      </w:r>
+      <w:proofErr w:type="spellEnd"/>
+    </w:p>
+    <w:p>
+      <w:pPr>
+        <w:rPr>
+          <w:sz w:val="30"/>
+        </w:rPr>
+      </w:pPr>
+      <w:r>
+        <w:rPr>
+          <w:sz w:val="30"/>
+        </w:rPr>
+        <w:t>Session::</w:t>
+      </w:r>
+      <w:proofErr w:type="gramStart"/>
+      <w:r>
+        <w:rPr>
+          <w:sz w:val="30"/>
+        </w:rPr>
+        <w:t>get(</w:t>
+      </w:r>
+      <w:proofErr w:type="gramEnd"/>
+      <w:r>
+        <w:rPr>
+          <w:sz w:val="30"/>
+        </w:rPr>
+        <w:t>‘</w:t>
+      </w:r>
+      <w:proofErr w:type="spellStart"/>
+      <w:r>
+        <w:rPr>
+          <w:sz w:val="30"/>
+        </w:rPr>
+        <w:t>Session_Name</w:t>
+      </w:r>
+      <w:proofErr w:type="spellEnd"/>
+      <w:r>
+        <w:rPr>
+          <w:sz w:val="30"/>
+        </w:rPr>
+        <w:t>');</w:t>
+      </w:r>
+      <w:r>
+        <w:rPr>
+          <w:sz w:val="30"/>
+        </w:rPr>
+        <w:t xml:space="preserve">       // Get session value</w:t>
+      </w:r>
+    </w:p>
+    <w:p>
+      <w:pPr>
+        <w:rPr>
+          <w:sz w:val="30"/>
+        </w:rPr>
+      </w:pPr>
+      <w:r>
+        <w:rPr>
+          <w:sz w:val="30"/>
+        </w:rPr>
+        <w:t>Session::</w:t>
+      </w:r>
+      <w:proofErr w:type="gramStart"/>
+      <w:r>
+        <w:rPr>
+          <w:sz w:val="30"/>
+        </w:rPr>
+        <w:t>forget(</w:t>
+      </w:r>
+      <w:proofErr w:type="gramEnd"/>
+      <w:r>
+        <w:rPr>
+          <w:sz w:val="30"/>
+        </w:rPr>
+        <w:t>‘</w:t>
+      </w:r>
+      <w:proofErr w:type="spellStart"/>
+      <w:r>
+        <w:rPr>
+          <w:sz w:val="30"/>
+        </w:rPr>
+        <w:t>Session_Name</w:t>
+      </w:r>
+      <w:proofErr w:type="spellEnd"/>
+      <w:r>
+        <w:rPr>
+          <w:sz w:val="30"/>
+        </w:rPr>
+        <w:t>’</w:t>
+      </w:r>
+      <w:r>
+        <w:rPr>
+          <w:sz w:val="30"/>
+        </w:rPr>
+        <w:t>);</w:t>
+      </w:r>
+      <w:r>
+        <w:rPr>
+          <w:sz w:val="30"/>
+        </w:rPr>
+        <w:t xml:space="preserve">   // destroy </w:t>
+      </w:r>
+      <w:proofErr w:type="spellStart"/>
+      <w:r>
+        <w:rPr>
+          <w:sz w:val="30"/>
+        </w:rPr>
+        <w:t>sessison</w:t>
+      </w:r>
+      <w:proofErr w:type="spellEnd"/>
+    </w:p>
+    <w:p/>
+    <w:p/>
+    <w:p>
+      <w:pPr>
+        <w:rPr>
+          <w:sz w:val="30"/>
+        </w:rPr>
+      </w:pPr>
+      <w:r>
+        <w:rPr>
+          <w:sz w:val="30"/>
+        </w:rPr>
+        <w:t>________________</w:t>
+      </w:r>
+      <w:r>
+        <w:rPr>
+          <w:sz w:val="30"/>
+        </w:rPr>
+        <w:t xml:space="preserve"> </w:t>
+      </w:r>
+      <w:r>
+        <w:rPr>
+          <w:sz w:val="30"/>
+        </w:rPr>
+        <w:t>Date</w:t>
+      </w:r>
+      <w:proofErr w:type="gramStart"/>
+      <w:r>
+        <w:rPr>
+          <w:sz w:val="30"/>
+        </w:rPr>
+        <w:t>::</w:t>
+      </w:r>
+      <w:proofErr w:type="gramEnd"/>
+      <w:r>
+        <w:rPr>
+          <w:sz w:val="30"/>
+        </w:rPr>
+        <w:t xml:space="preserve"> 20</w:t>
       </w:r>
       <w:r>
         <w:rPr>
@@ -776,148 +1301,251 @@
         <w:rPr>
           <w:sz w:val="30"/>
         </w:rPr>
-        <w:t xml:space="preserve">---- Working with simple session </w:t>
-      </w:r>
-      <w:r>
-        <w:rPr>
-          <w:sz w:val="30"/>
-        </w:rPr>
-        <w:t>featur</w:t>
-      </w:r>
-      <w:r>
-        <w:rPr>
-          <w:sz w:val="30"/>
-        </w:rPr>
-        <w:t>e</w:t>
-      </w:r>
-    </w:p>
-    <w:p>
-      <w:pPr>
-        <w:rPr>
-          <w:sz w:val="30"/>
-        </w:rPr>
-      </w:pPr>
-      <w:r>
-        <w:rPr>
-          <w:sz w:val="30"/>
-        </w:rPr>
-        <w:t>Session::put(</w:t>
-      </w:r>
-      <w:r>
-        <w:rPr>
-          <w:sz w:val="30"/>
-        </w:rPr>
-        <w:t>‘</w:t>
-      </w:r>
-      <w:r>
-        <w:rPr>
-          <w:sz w:val="30"/>
-        </w:rPr>
-        <w:t>Session_Name’</w:t>
-      </w:r>
-      <w:r>
-        <w:rPr>
-          <w:sz w:val="30"/>
-        </w:rPr>
-        <w:t>,</w:t>
-      </w:r>
-      <w:r>
-        <w:rPr>
-          <w:sz w:val="30"/>
-        </w:rPr>
-        <w:t xml:space="preserve"> ‘</w:t>
-      </w:r>
-      <w:r>
-        <w:rPr>
-          <w:sz w:val="30"/>
-        </w:rPr>
-        <w:t>sessionV</w:t>
-      </w:r>
-      <w:r>
-        <w:rPr>
-          <w:sz w:val="30"/>
-        </w:rPr>
-        <w:t xml:space="preserve">alue’ </w:t>
-      </w:r>
-      <w:r>
-        <w:rPr>
-          <w:sz w:val="30"/>
-        </w:rPr>
-        <w:t>);</w:t>
-      </w:r>
-      <w:r>
-        <w:rPr>
-          <w:sz w:val="30"/>
-        </w:rPr>
-        <w:t xml:space="preserve">  // set Seesion</w:t>
-      </w:r>
-    </w:p>
-    <w:p>
-      <w:pPr>
-        <w:rPr>
-          <w:sz w:val="30"/>
-        </w:rPr>
-      </w:pPr>
-      <w:r>
-        <w:rPr>
-          <w:sz w:val="30"/>
-        </w:rPr>
-        <w:t>Session::get(</w:t>
-      </w:r>
-      <w:r>
-        <w:rPr>
-          <w:sz w:val="30"/>
-        </w:rPr>
-        <w:t>‘Session_Name</w:t>
-      </w:r>
-      <w:r>
-        <w:rPr>
-          <w:sz w:val="30"/>
-        </w:rPr>
-        <w:t>');</w:t>
-      </w:r>
-      <w:r>
-        <w:rPr>
-          <w:sz w:val="30"/>
-        </w:rPr>
-        <w:t xml:space="preserve">       // Get session value</w:t>
-      </w:r>
-    </w:p>
-    <w:p>
-      <w:pPr>
-        <w:rPr>
-          <w:sz w:val="30"/>
-        </w:rPr>
-      </w:pPr>
-      <w:r>
-        <w:rPr>
-          <w:sz w:val="30"/>
-        </w:rPr>
-        <w:t>Session::forget(</w:t>
-      </w:r>
-      <w:r>
-        <w:rPr>
-          <w:sz w:val="30"/>
-        </w:rPr>
-        <w:t>‘Session_Name’</w:t>
-      </w:r>
-      <w:r>
-        <w:rPr>
-          <w:sz w:val="30"/>
-        </w:rPr>
-        <w:t>);</w:t>
-      </w:r>
-      <w:r>
-        <w:rPr>
-          <w:sz w:val="30"/>
-        </w:rPr>
-        <w:t xml:space="preserve">   // destroy sessison</w:t>
-      </w:r>
-    </w:p>
-    <w:p/>
+        <w:t xml:space="preserve">---- </w:t>
+      </w:r>
+      <w:r>
+        <w:rPr>
+          <w:sz w:val="30"/>
+        </w:rPr>
+        <w:t xml:space="preserve">AJAX Request </w:t>
+      </w:r>
+      <w:proofErr w:type="gramStart"/>
+      <w:r>
+        <w:rPr>
+          <w:sz w:val="30"/>
+        </w:rPr>
+        <w:t xml:space="preserve">( </w:t>
+      </w:r>
+      <w:r>
+        <w:rPr>
+          <w:sz w:val="30"/>
+        </w:rPr>
+        <w:t>Send</w:t>
+      </w:r>
+      <w:proofErr w:type="gramEnd"/>
+      <w:r>
+        <w:rPr>
+          <w:sz w:val="30"/>
+        </w:rPr>
+        <w:t xml:space="preserve"> Req</w:t>
+      </w:r>
+      <w:r>
+        <w:rPr>
+          <w:sz w:val="30"/>
+        </w:rPr>
+        <w:t>uest</w:t>
+      </w:r>
+      <w:r>
+        <w:rPr>
+          <w:sz w:val="30"/>
+        </w:rPr>
+        <w:t xml:space="preserve"> and Get Response </w:t>
+      </w:r>
+      <w:r>
+        <w:rPr>
+          <w:sz w:val="30"/>
+        </w:rPr>
+        <w:t>)</w:t>
+      </w:r>
+    </w:p>
     <w:p>
       <w:bookmarkStart w:id="0" w:name="_GoBack"/>
       <w:bookmarkEnd w:id="0"/>
+      <w:r>
+        <w:t>$.</w:t>
+      </w:r>
+      <w:proofErr w:type="spellStart"/>
+      <w:proofErr w:type="gramStart"/>
+      <w:r>
+        <w:t>ajax</w:t>
+      </w:r>
+      <w:proofErr w:type="spellEnd"/>
+      <w:r>
+        <w:t>({</w:t>
+      </w:r>
+      <w:proofErr w:type="gramEnd"/>
+    </w:p>
+    <w:p>
+      <w:r>
+        <w:tab/>
+      </w:r>
+      <w:proofErr w:type="spellStart"/>
+      <w:proofErr w:type="gramStart"/>
+      <w:r>
+        <w:t>type</w:t>
+      </w:r>
+      <w:proofErr w:type="gramEnd"/>
+      <w:r>
+        <w:t>:'POST</w:t>
+      </w:r>
+      <w:proofErr w:type="spellEnd"/>
+      <w:r>
+        <w:t>',</w:t>
+      </w:r>
+    </w:p>
+    <w:p>
+      <w:r>
+        <w:tab/>
+      </w:r>
+      <w:proofErr w:type="gramStart"/>
+      <w:r>
+        <w:t>url</w:t>
+      </w:r>
+      <w:proofErr w:type="gramEnd"/>
+      <w:r>
+        <w:t>:'/pos/active_table_select/'+table_id,</w:t>
+      </w:r>
+    </w:p>
+    <w:p>
+      <w:r>
+        <w:tab/>
+      </w:r>
+      <w:proofErr w:type="gramStart"/>
+      <w:r>
+        <w:t>data:</w:t>
+      </w:r>
+      <w:proofErr w:type="gramEnd"/>
+      <w:r>
+        <w:t>{</w:t>
+      </w:r>
+      <w:proofErr w:type="spellStart"/>
+      <w:r>
+        <w:t>id:table_id</w:t>
+      </w:r>
+      <w:proofErr w:type="spellEnd"/>
+      <w:r>
+        <w:t>},</w:t>
+      </w:r>
+    </w:p>
+    <w:p>
+      <w:r>
+        <w:tab/>
+      </w:r>
+      <w:proofErr w:type="gramStart"/>
+      <w:r>
+        <w:t>headers</w:t>
+      </w:r>
+      <w:proofErr w:type="gramEnd"/>
+      <w:r>
+        <w:t>: {'X-CSRF-TOKEN': $('meta[name="</w:t>
+      </w:r>
+      <w:proofErr w:type="spellStart"/>
+      <w:r>
+        <w:t>csrf</w:t>
+      </w:r>
+      <w:proofErr w:type="spellEnd"/>
+      <w:r>
+        <w:t>-token"]').</w:t>
+      </w:r>
+      <w:proofErr w:type="spellStart"/>
+      <w:r>
+        <w:t>attr</w:t>
+      </w:r>
+      <w:proofErr w:type="spellEnd"/>
+      <w:r>
+        <w:t>('content')},</w:t>
+      </w:r>
+    </w:p>
+    <w:p>
+      <w:r>
+        <w:tab/>
+      </w:r>
+      <w:proofErr w:type="spellStart"/>
+      <w:proofErr w:type="gramStart"/>
+      <w:r>
+        <w:t>success:</w:t>
+      </w:r>
+      <w:proofErr w:type="gramEnd"/>
+      <w:r>
+        <w:t>function</w:t>
+      </w:r>
+      <w:proofErr w:type="spellEnd"/>
+      <w:r>
+        <w:t>(response){</w:t>
+      </w:r>
+    </w:p>
+    <w:p>
+      <w:r>
+        <w:tab/>
+        <w:t xml:space="preserve">// </w:t>
+      </w:r>
+      <w:proofErr w:type="gramStart"/>
+      <w:r>
+        <w:t>console.log(</w:t>
+      </w:r>
+      <w:proofErr w:type="gramEnd"/>
+      <w:r>
+        <w:t>response);</w:t>
+      </w:r>
+    </w:p>
+    <w:p>
+      <w:r>
+        <w:tab/>
+        <w:t xml:space="preserve">// </w:t>
+      </w:r>
+      <w:proofErr w:type="gramStart"/>
+      <w:r>
+        <w:t>Append</w:t>
+      </w:r>
+      <w:proofErr w:type="gramEnd"/>
+      <w:r>
+        <w:t xml:space="preserve"> Updated </w:t>
+      </w:r>
+      <w:proofErr w:type="spellStart"/>
+      <w:r>
+        <w:t>table_select_palette</w:t>
+      </w:r>
+      <w:proofErr w:type="spellEnd"/>
+      <w:r>
+        <w:t xml:space="preserve"> after Active Table selected</w:t>
+      </w:r>
+    </w:p>
+    <w:p>
+      <w:r>
+        <w:tab/>
+        <w:t>$('#</w:t>
+      </w:r>
+      <w:proofErr w:type="spellStart"/>
+      <w:r>
+        <w:t>section_table_select_palette</w:t>
+      </w:r>
+      <w:proofErr w:type="spellEnd"/>
+      <w:r>
+        <w:t xml:space="preserve"> div').</w:t>
+      </w:r>
+      <w:proofErr w:type="gramStart"/>
+      <w:r>
+        <w:t>empty(</w:t>
+      </w:r>
+      <w:proofErr w:type="gramEnd"/>
+      <w:r>
+        <w:t>).append(response);</w:t>
+      </w:r>
+    </w:p>
+    <w:p>
+      <w:r>
+        <w:tab/>
+        <w:t>}</w:t>
+      </w:r>
+    </w:p>
+    <w:p>
+      <w:r>
+        <w:t>});</w:t>
+      </w:r>
+      <w:r>
+        <w:tab/>
+      </w:r>
+      <w:r>
+        <w:tab/>
+      </w:r>
+    </w:p>
+    <w:p>
+      <w:r>
+        <w:tab/>
+      </w:r>
+      <w:r>
+        <w:tab/>
+      </w:r>
     </w:p>
     <w:sectPr>
       <w:pgSz w:w="12240" w:h="15840"/>
@@ -1092,7 +1720,6 @@
   <w:style w:type="character" w:default="1" w:styleId="DefaultParagraphFont">
     <w:name w:val="Default Paragraph Font"/>
     <w:uiPriority w:val="1"/>
-    <w:semiHidden/>
     <w:unhideWhenUsed/>
   </w:style>
   <w:style w:type="table" w:default="1" w:styleId="TableNormal">
@@ -1369,7 +1996,6 @@
   <w:style w:type="character" w:default="1" w:styleId="DefaultParagraphFont">
     <w:name w:val="Default Paragraph Font"/>
     <w:uiPriority w:val="1"/>
-    <w:semiHidden/>
     <w:unhideWhenUsed/>
   </w:style>
   <w:style w:type="table" w:default="1" w:styleId="TableNormal">

</xml_diff>

<commit_message>
1.  Order_detials ( item Add to OrderDetails Table ) WIP
2.  Order Dinner Item table Update by Referece page
</commit_message>
<xml_diff>
--- a/Projet_details/Notes.docx
+++ b/Projet_details/Notes.docx
@@ -1314,239 +1314,330 @@
         <w:rPr>
           <w:sz w:val="30"/>
         </w:rPr>
-        <w:t xml:space="preserve">( </w:t>
-      </w:r>
-      <w:r>
-        <w:rPr>
-          <w:sz w:val="30"/>
-        </w:rPr>
-        <w:t>Send</w:t>
-      </w:r>
-      <w:proofErr w:type="gramEnd"/>
-      <w:r>
-        <w:rPr>
-          <w:sz w:val="30"/>
-        </w:rPr>
-        <w:t xml:space="preserve"> Req</w:t>
-      </w:r>
-      <w:r>
-        <w:rPr>
-          <w:sz w:val="30"/>
-        </w:rPr>
-        <w:t>uest</w:t>
-      </w:r>
-      <w:r>
-        <w:rPr>
-          <w:sz w:val="30"/>
-        </w:rPr>
-        <w:t xml:space="preserve"> and Get Response </w:t>
-      </w:r>
-      <w:r>
-        <w:rPr>
-          <w:sz w:val="30"/>
-        </w:rPr>
-        <w:t>)</w:t>
-      </w:r>
-    </w:p>
-    <w:p>
+        <w:t>( Send</w:t>
+      </w:r>
+      <w:proofErr w:type="gramEnd"/>
+      <w:r>
+        <w:rPr>
+          <w:sz w:val="30"/>
+        </w:rPr>
+        <w:t xml:space="preserve"> Request and Get Response )</w:t>
+      </w:r>
+    </w:p>
+    <w:p>
+      <w:r>
+        <w:t>$.</w:t>
+      </w:r>
+      <w:proofErr w:type="spellStart"/>
+      <w:proofErr w:type="gramStart"/>
+      <w:r>
+        <w:t>ajax</w:t>
+      </w:r>
+      <w:proofErr w:type="spellEnd"/>
+      <w:r>
+        <w:t>({</w:t>
+      </w:r>
+      <w:proofErr w:type="gramEnd"/>
+    </w:p>
+    <w:p>
+      <w:r>
+        <w:tab/>
+      </w:r>
+      <w:proofErr w:type="spellStart"/>
+      <w:proofErr w:type="gramStart"/>
+      <w:r>
+        <w:t>type</w:t>
+      </w:r>
+      <w:proofErr w:type="gramEnd"/>
+      <w:r>
+        <w:t>:'POST</w:t>
+      </w:r>
+      <w:proofErr w:type="spellEnd"/>
+      <w:r>
+        <w:t>',</w:t>
+      </w:r>
+    </w:p>
+    <w:p>
+      <w:r>
+        <w:tab/>
+      </w:r>
+      <w:proofErr w:type="gramStart"/>
+      <w:r>
+        <w:t>url</w:t>
+      </w:r>
+      <w:proofErr w:type="gramEnd"/>
+      <w:r>
+        <w:t>:'/pos/active_table_select/'+table_id,</w:t>
+      </w:r>
+    </w:p>
+    <w:p>
+      <w:r>
+        <w:tab/>
+      </w:r>
+      <w:proofErr w:type="gramStart"/>
+      <w:r>
+        <w:t>data:</w:t>
+      </w:r>
+      <w:proofErr w:type="gramEnd"/>
+      <w:r>
+        <w:t>{</w:t>
+      </w:r>
+      <w:proofErr w:type="spellStart"/>
+      <w:r>
+        <w:t>id:table_id</w:t>
+      </w:r>
+      <w:proofErr w:type="spellEnd"/>
+      <w:r>
+        <w:t>},</w:t>
+      </w:r>
+    </w:p>
+    <w:p>
+      <w:r>
+        <w:tab/>
+      </w:r>
+      <w:proofErr w:type="gramStart"/>
+      <w:r>
+        <w:t>headers</w:t>
+      </w:r>
+      <w:proofErr w:type="gramEnd"/>
+      <w:r>
+        <w:t>: {'X-CSRF-TOKEN': $('meta[name="</w:t>
+      </w:r>
+      <w:proofErr w:type="spellStart"/>
+      <w:r>
+        <w:t>csrf</w:t>
+      </w:r>
+      <w:proofErr w:type="spellEnd"/>
+      <w:r>
+        <w:t>-token"]').</w:t>
+      </w:r>
+      <w:proofErr w:type="spellStart"/>
+      <w:r>
+        <w:t>attr</w:t>
+      </w:r>
+      <w:proofErr w:type="spellEnd"/>
+      <w:r>
+        <w:t>('content')},</w:t>
+      </w:r>
+    </w:p>
+    <w:p>
+      <w:r>
+        <w:tab/>
+      </w:r>
+      <w:proofErr w:type="spellStart"/>
+      <w:proofErr w:type="gramStart"/>
+      <w:r>
+        <w:t>success:</w:t>
+      </w:r>
+      <w:proofErr w:type="gramEnd"/>
+      <w:r>
+        <w:t>function</w:t>
+      </w:r>
+      <w:proofErr w:type="spellEnd"/>
+      <w:r>
+        <w:t>(response){</w:t>
+      </w:r>
+    </w:p>
+    <w:p>
+      <w:r>
+        <w:tab/>
+        <w:t xml:space="preserve">// </w:t>
+      </w:r>
+      <w:proofErr w:type="gramStart"/>
+      <w:r>
+        <w:t>console.log(</w:t>
+      </w:r>
+      <w:proofErr w:type="gramEnd"/>
+      <w:r>
+        <w:t>response);</w:t>
+      </w:r>
+    </w:p>
+    <w:p>
+      <w:r>
+        <w:tab/>
+        <w:t xml:space="preserve">// </w:t>
+      </w:r>
+      <w:proofErr w:type="gramStart"/>
+      <w:r>
+        <w:t>Append</w:t>
+      </w:r>
+      <w:proofErr w:type="gramEnd"/>
+      <w:r>
+        <w:t xml:space="preserve"> Updated </w:t>
+      </w:r>
+      <w:proofErr w:type="spellStart"/>
+      <w:r>
+        <w:t>table_select_palette</w:t>
+      </w:r>
+      <w:proofErr w:type="spellEnd"/>
+      <w:r>
+        <w:t xml:space="preserve"> after Active Table selected</w:t>
+      </w:r>
+    </w:p>
+    <w:p>
+      <w:r>
+        <w:tab/>
+        <w:t>$('#</w:t>
+      </w:r>
+      <w:proofErr w:type="spellStart"/>
+      <w:r>
+        <w:t>section_table_select_palette</w:t>
+      </w:r>
+      <w:proofErr w:type="spellEnd"/>
+      <w:r>
+        <w:t xml:space="preserve"> div').</w:t>
+      </w:r>
+      <w:proofErr w:type="gramStart"/>
+      <w:r>
+        <w:t>empty(</w:t>
+      </w:r>
+      <w:proofErr w:type="gramEnd"/>
+      <w:r>
+        <w:t>).append(response);</w:t>
+      </w:r>
+    </w:p>
+    <w:p>
+      <w:r>
+        <w:tab/>
+        <w:t>}</w:t>
+      </w:r>
+    </w:p>
+    <w:p>
+      <w:r>
+        <w:t>});</w:t>
+      </w:r>
+      <w:r>
+        <w:tab/>
+      </w:r>
+      <w:r>
+        <w:tab/>
+      </w:r>
+    </w:p>
+    <w:p>
+      <w:r>
+        <w:tab/>
+      </w:r>
+      <w:r>
+        <w:tab/>
+      </w:r>
+    </w:p>
+    <w:p>
+      <w:proofErr w:type="gramStart"/>
+      <w:r>
+        <w:t>---------(</w:t>
+      </w:r>
+      <w:proofErr w:type="gramEnd"/>
+      <w:r>
+        <w:t xml:space="preserve"> </w:t>
+      </w:r>
       <w:bookmarkStart w:id="0" w:name="_GoBack"/>
       <w:bookmarkEnd w:id="0"/>
       <w:r>
-        <w:t>$.</w:t>
-      </w:r>
-      <w:proofErr w:type="spellStart"/>
-      <w:proofErr w:type="gramStart"/>
-      <w:r>
-        <w:t>ajax</w:t>
-      </w:r>
-      <w:proofErr w:type="spellEnd"/>
-      <w:r>
-        <w:t>({</w:t>
-      </w:r>
-      <w:proofErr w:type="gramEnd"/>
-    </w:p>
-    <w:p>
-      <w:r>
-        <w:tab/>
-      </w:r>
-      <w:proofErr w:type="spellStart"/>
-      <w:proofErr w:type="gramStart"/>
-      <w:r>
-        <w:t>type</w:t>
-      </w:r>
-      <w:proofErr w:type="gramEnd"/>
-      <w:r>
-        <w:t>:'POST</w:t>
-      </w:r>
-      <w:proofErr w:type="spellEnd"/>
-      <w:r>
-        <w:t>',</w:t>
-      </w:r>
-    </w:p>
-    <w:p>
-      <w:r>
-        <w:tab/>
-      </w:r>
-      <w:proofErr w:type="gramStart"/>
-      <w:r>
-        <w:t>url</w:t>
-      </w:r>
-      <w:proofErr w:type="gramEnd"/>
-      <w:r>
-        <w:t>:'/pos/active_table_select/'+table_id,</w:t>
-      </w:r>
-    </w:p>
-    <w:p>
-      <w:r>
-        <w:tab/>
-      </w:r>
-      <w:proofErr w:type="gramStart"/>
-      <w:r>
-        <w:t>data:</w:t>
-      </w:r>
-      <w:proofErr w:type="gramEnd"/>
-      <w:r>
-        <w:t>{</w:t>
-      </w:r>
-      <w:proofErr w:type="spellStart"/>
-      <w:r>
-        <w:t>id:table_id</w:t>
-      </w:r>
-      <w:proofErr w:type="spellEnd"/>
-      <w:r>
-        <w:t>},</w:t>
-      </w:r>
-    </w:p>
-    <w:p>
-      <w:r>
-        <w:tab/>
-      </w:r>
-      <w:proofErr w:type="gramStart"/>
-      <w:r>
-        <w:t>headers</w:t>
-      </w:r>
-      <w:proofErr w:type="gramEnd"/>
-      <w:r>
-        <w:t>: {'X-CSRF-TOKEN': $('meta[name="</w:t>
-      </w:r>
-      <w:proofErr w:type="spellStart"/>
-      <w:r>
-        <w:t>csrf</w:t>
-      </w:r>
-      <w:proofErr w:type="spellEnd"/>
-      <w:r>
-        <w:t>-token"]').</w:t>
-      </w:r>
-      <w:proofErr w:type="spellStart"/>
-      <w:r>
-        <w:t>attr</w:t>
-      </w:r>
-      <w:proofErr w:type="spellEnd"/>
-      <w:r>
-        <w:t>('content')},</w:t>
-      </w:r>
-    </w:p>
-    <w:p>
-      <w:r>
-        <w:tab/>
-      </w:r>
-      <w:proofErr w:type="spellStart"/>
-      <w:proofErr w:type="gramStart"/>
-      <w:r>
-        <w:t>success:</w:t>
-      </w:r>
-      <w:proofErr w:type="gramEnd"/>
-      <w:r>
-        <w:t>function</w:t>
-      </w:r>
-      <w:proofErr w:type="spellEnd"/>
-      <w:r>
-        <w:t>(response){</w:t>
-      </w:r>
-    </w:p>
-    <w:p>
-      <w:r>
-        <w:tab/>
-        <w:t xml:space="preserve">// </w:t>
-      </w:r>
-      <w:proofErr w:type="gramStart"/>
-      <w:r>
-        <w:t>console.log(</w:t>
-      </w:r>
-      <w:proofErr w:type="gramEnd"/>
-      <w:r>
-        <w:t>response);</w:t>
-      </w:r>
-    </w:p>
-    <w:p>
-      <w:r>
-        <w:tab/>
-        <w:t xml:space="preserve">// </w:t>
-      </w:r>
-      <w:proofErr w:type="gramStart"/>
-      <w:r>
-        <w:t>Append</w:t>
-      </w:r>
-      <w:proofErr w:type="gramEnd"/>
-      <w:r>
-        <w:t xml:space="preserve"> Updated </w:t>
-      </w:r>
-      <w:proofErr w:type="spellStart"/>
-      <w:r>
-        <w:t>table_select_palette</w:t>
-      </w:r>
-      <w:proofErr w:type="spellEnd"/>
-      <w:r>
-        <w:t xml:space="preserve"> after Active Table selected</w:t>
-      </w:r>
-    </w:p>
-    <w:p>
-      <w:r>
-        <w:tab/>
-        <w:t>$('#</w:t>
-      </w:r>
-      <w:proofErr w:type="spellStart"/>
-      <w:r>
-        <w:t>section_table_select_palette</w:t>
-      </w:r>
-      <w:proofErr w:type="spellEnd"/>
-      <w:r>
-        <w:t xml:space="preserve"> div').</w:t>
-      </w:r>
-      <w:proofErr w:type="gramStart"/>
-      <w:r>
-        <w:t>empty(</w:t>
-      </w:r>
-      <w:proofErr w:type="gramEnd"/>
-      <w:r>
-        <w:t>).append(response);</w:t>
-      </w:r>
-    </w:p>
-    <w:p>
-      <w:r>
-        <w:tab/>
-        <w:t>}</w:t>
-      </w:r>
-    </w:p>
-    <w:p>
-      <w:r>
-        <w:t>});</w:t>
-      </w:r>
-      <w:r>
-        <w:tab/>
-      </w:r>
-      <w:r>
-        <w:tab/>
-      </w:r>
-    </w:p>
-    <w:p>
-      <w:r>
-        <w:tab/>
-      </w:r>
-      <w:r>
-        <w:tab/>
-      </w:r>
-    </w:p>
+        <w:t>ORM Advance Query with Models )</w:t>
+      </w:r>
+    </w:p>
+    <w:p>
+      <w:r>
+        <w:t xml:space="preserve">            // $</w:t>
+      </w:r>
+      <w:proofErr w:type="gramStart"/>
+      <w:r>
+        <w:t>variables[</w:t>
+      </w:r>
+      <w:proofErr w:type="gramEnd"/>
+      <w:r>
+        <w:t>'</w:t>
+      </w:r>
+      <w:proofErr w:type="spellStart"/>
+      <w:r>
+        <w:t>ordered_items</w:t>
+      </w:r>
+      <w:proofErr w:type="spellEnd"/>
+      <w:r>
+        <w:t>'] = $order-&gt;</w:t>
+      </w:r>
+      <w:proofErr w:type="spellStart"/>
+      <w:r>
+        <w:t>order_details</w:t>
+      </w:r>
+      <w:proofErr w:type="spellEnd"/>
+      <w:r>
+        <w:t>()-&gt;with('item')</w:t>
+      </w:r>
+    </w:p>
+    <w:p>
+      <w:r>
+        <w:t xml:space="preserve">            //             -&gt;</w:t>
+      </w:r>
+      <w:proofErr w:type="gramStart"/>
+      <w:r>
+        <w:t>select(</w:t>
+      </w:r>
+      <w:proofErr w:type="gramEnd"/>
+      <w:r>
+        <w:t>'*','</w:t>
+      </w:r>
+      <w:proofErr w:type="spellStart"/>
+      <w:r>
+        <w:t>order_id</w:t>
+      </w:r>
+      <w:proofErr w:type="spellEnd"/>
+      <w:r>
+        <w:t xml:space="preserve"> as </w:t>
+      </w:r>
+      <w:proofErr w:type="spellStart"/>
+      <w:r>
+        <w:t>order_new_name</w:t>
+      </w:r>
+      <w:proofErr w:type="spellEnd"/>
+      <w:r>
+        <w:t>') -&gt;get();</w:t>
+      </w:r>
+    </w:p>
+    <w:p>
+      <w:r>
+        <w:t xml:space="preserve">            // echo $</w:t>
+      </w:r>
+      <w:proofErr w:type="gramStart"/>
+      <w:r>
+        <w:t>variables[</w:t>
+      </w:r>
+      <w:proofErr w:type="gramEnd"/>
+      <w:r>
+        <w:t>'</w:t>
+      </w:r>
+      <w:proofErr w:type="spellStart"/>
+      <w:r>
+        <w:t>ordered_items</w:t>
+      </w:r>
+      <w:proofErr w:type="spellEnd"/>
+      <w:r>
+        <w:t>'][0]-&gt;item-&gt;name;</w:t>
+      </w:r>
+    </w:p>
+    <w:p>
+      <w:r>
+        <w:t xml:space="preserve">            // echo $</w:t>
+      </w:r>
+      <w:proofErr w:type="gramStart"/>
+      <w:r>
+        <w:t>variables[</w:t>
+      </w:r>
+      <w:proofErr w:type="gramEnd"/>
+      <w:r>
+        <w:t>'</w:t>
+      </w:r>
+      <w:proofErr w:type="spellStart"/>
+      <w:r>
+        <w:t>ordered_items</w:t>
+      </w:r>
+      <w:proofErr w:type="spellEnd"/>
+      <w:r>
+        <w:t>'];</w:t>
+      </w:r>
+    </w:p>
+    <w:p/>
+    <w:p/>
     <w:sectPr>
       <w:pgSz w:w="12240" w:h="15840"/>
       <w:pgMar w:top="720" w:right="720" w:bottom="720" w:left="720" w:header="720" w:footer="720" w:gutter="0"/>
@@ -1720,6 +1811,7 @@
   <w:style w:type="character" w:default="1" w:styleId="DefaultParagraphFont">
     <w:name w:val="Default Paragraph Font"/>
     <w:uiPriority w:val="1"/>
+    <w:semiHidden/>
     <w:unhideWhenUsed/>
   </w:style>
   <w:style w:type="table" w:default="1" w:styleId="TableNormal">
@@ -1996,6 +2088,7 @@
   <w:style w:type="character" w:default="1" w:styleId="DefaultParagraphFont">
     <w:name w:val="Default Paragraph Font"/>
     <w:uiPriority w:val="1"/>
+    <w:semiHidden/>
     <w:unhideWhenUsed/>
   </w:style>
   <w:style w:type="table" w:default="1" w:styleId="TableNormal">

</xml_diff>